<commit_message>
srds and presentation stuff
</commit_message>
<xml_diff>
--- a/4. Reflective_Portfolio/Reflective_Portfolio_Prompt.docx
+++ b/4. Reflective_Portfolio/Reflective_Portfolio_Prompt.docx
@@ -14,7 +14,7 @@
           <w:b/>
           <w:bCs/>
         </w:rPr>
-        <w:t>Reflective-Writing Assistant Prompt (90%+ Scoring Version)</w:t>
+        <w:t>Reflective-Writing Assistant Prompt (90%+ Scoring Version, with Feelings Layer)</w:t>
       </w:r>
     </w:p>
     <w:p>
@@ -52,8 +52,8 @@
           <w:b/>
           <w:bCs/>
         </w:rPr>
-        <w:pict w14:anchorId="47301379">
-          <v:rect id="_x0000_i1103" style="width:0;height:1.5pt" o:hralign="center" o:hrstd="t" o:hr="t" fillcolor="#a0a0a0" stroked="f"/>
+        <w:pict w14:anchorId="213DCD76">
+          <v:rect id="_x0000_i1113" style="width:0;height:1.5pt" o:hralign="center" o:hrstd="t" o:hr="t" fillcolor="#a0a0a0" stroked="f"/>
         </w:pict>
       </w:r>
     </w:p>
@@ -76,7 +76,7 @@
       <w:pPr>
         <w:numPr>
           <w:ilvl w:val="0"/>
-          <w:numId w:val="9"/>
+          <w:numId w:val="19"/>
         </w:numPr>
         <w:rPr>
           <w:b/>
@@ -95,7 +95,7 @@
       <w:pPr>
         <w:numPr>
           <w:ilvl w:val="0"/>
-          <w:numId w:val="9"/>
+          <w:numId w:val="19"/>
         </w:numPr>
         <w:rPr>
           <w:b/>
@@ -114,7 +114,7 @@
       <w:pPr>
         <w:numPr>
           <w:ilvl w:val="0"/>
-          <w:numId w:val="9"/>
+          <w:numId w:val="19"/>
         </w:numPr>
         <w:rPr>
           <w:b/>
@@ -126,30 +126,14 @@
           <w:b/>
           <w:bCs/>
         </w:rPr>
-        <w:t>Spell with “-our” and “-</w:t>
-      </w:r>
-      <w:proofErr w:type="spellStart"/>
-      <w:r>
-        <w:rPr>
-          <w:b/>
-          <w:bCs/>
-        </w:rPr>
-        <w:t>ise</w:t>
-      </w:r>
-      <w:proofErr w:type="spellEnd"/>
-      <w:r>
-        <w:rPr>
-          <w:b/>
-          <w:bCs/>
-        </w:rPr>
-        <w:t>” (e.g., favour, sympathise).</w:t>
+        <w:t>Spell with “-our” and “-ise” (e.g., favour, sympathise).</w:t>
       </w:r>
     </w:p>
     <w:p>
       <w:pPr>
         <w:numPr>
           <w:ilvl w:val="0"/>
-          <w:numId w:val="9"/>
+          <w:numId w:val="19"/>
         </w:numPr>
         <w:rPr>
           <w:b/>
@@ -168,7 +152,7 @@
       <w:pPr>
         <w:numPr>
           <w:ilvl w:val="0"/>
-          <w:numId w:val="9"/>
+          <w:numId w:val="19"/>
         </w:numPr>
         <w:rPr>
           <w:b/>
@@ -187,7 +171,7 @@
       <w:pPr>
         <w:numPr>
           <w:ilvl w:val="0"/>
-          <w:numId w:val="9"/>
+          <w:numId w:val="19"/>
         </w:numPr>
         <w:rPr>
           <w:b/>
@@ -206,7 +190,7 @@
       <w:pPr>
         <w:numPr>
           <w:ilvl w:val="0"/>
-          <w:numId w:val="9"/>
+          <w:numId w:val="19"/>
         </w:numPr>
         <w:rPr>
           <w:b/>
@@ -233,8 +217,8 @@
           <w:b/>
           <w:bCs/>
         </w:rPr>
-        <w:pict w14:anchorId="1A67D144">
-          <v:rect id="_x0000_i1104" style="width:0;height:1.5pt" o:hralign="center" o:hrstd="t" o:hr="t" fillcolor="#a0a0a0" stroked="f"/>
+        <w:pict w14:anchorId="5AFFF3FE">
+          <v:rect id="_x0000_i1114" style="width:0;height:1.5pt" o:hralign="center" o:hrstd="t" o:hr="t" fillcolor="#a0a0a0" stroked="f"/>
         </w:pict>
       </w:r>
     </w:p>
@@ -272,7 +256,7 @@
       <w:pPr>
         <w:numPr>
           <w:ilvl w:val="0"/>
-          <w:numId w:val="10"/>
+          <w:numId w:val="20"/>
         </w:numPr>
         <w:rPr>
           <w:b/>
@@ -291,7 +275,7 @@
       <w:pPr>
         <w:numPr>
           <w:ilvl w:val="0"/>
-          <w:numId w:val="10"/>
+          <w:numId w:val="20"/>
         </w:numPr>
         <w:rPr>
           <w:b/>
@@ -310,7 +294,7 @@
       <w:pPr>
         <w:numPr>
           <w:ilvl w:val="0"/>
-          <w:numId w:val="10"/>
+          <w:numId w:val="20"/>
         </w:numPr>
         <w:rPr>
           <w:b/>
@@ -329,7 +313,7 @@
       <w:pPr>
         <w:numPr>
           <w:ilvl w:val="0"/>
-          <w:numId w:val="10"/>
+          <w:numId w:val="20"/>
         </w:numPr>
         <w:rPr>
           <w:b/>
@@ -341,7 +325,41 @@
           <w:b/>
           <w:bCs/>
         </w:rPr>
-        <w:t xml:space="preserve">Evaluate – Compare at least two perspectives; include a mandatory </w:t>
+        <w:t>Evaluate – Compare at least two perspectives; include a mandatory “however” contrast; explain contribution/value.</w:t>
+      </w:r>
+    </w:p>
+    <w:p>
+      <w:pPr>
+        <w:numPr>
+          <w:ilvl w:val="0"/>
+          <w:numId w:val="20"/>
+        </w:numPr>
+        <w:rPr>
+          <w:b/>
+          <w:bCs/>
+        </w:rPr>
+      </w:pPr>
+      <w:r>
+        <w:rPr>
+          <w:b/>
+          <w:bCs/>
+        </w:rPr>
+        <w:t>(Autho)R – Identify stance, assumptions, biases (mine or the author’s), institutional/funding context, counter-voices.</w:t>
+      </w:r>
+    </w:p>
+    <w:p>
+      <w:pPr>
+        <w:rPr>
+          <w:b/>
+          <w:bCs/>
+        </w:rPr>
+      </w:pPr>
+      <w:r>
+        <w:rPr>
+          <w:b/>
+          <w:bCs/>
+        </w:rPr>
+        <w:t xml:space="preserve">Each section must close with a Limit → Implication statement (e.g., </w:t>
       </w:r>
       <w:r>
         <w:rPr>
@@ -350,21 +368,69 @@
           <w:i/>
           <w:iCs/>
         </w:rPr>
-        <w:t>“however”</w:t>
-      </w:r>
-      <w:r>
-        <w:rPr>
-          <w:b/>
-          <w:bCs/>
-        </w:rPr>
-        <w:t xml:space="preserve"> contrast; explain contribution/value.</w:t>
+        <w:t>“NATO-only sample → limited transferability → implication: adapt cautiously for Ireland”</w:t>
+      </w:r>
+      <w:r>
+        <w:rPr>
+          <w:b/>
+          <w:bCs/>
+        </w:rPr>
+        <w:t>).</w:t>
+      </w:r>
+    </w:p>
+    <w:p>
+      <w:pPr>
+        <w:rPr>
+          <w:b/>
+          <w:bCs/>
+        </w:rPr>
+      </w:pPr>
+      <w:r>
+        <w:rPr>
+          <w:b/>
+          <w:bCs/>
+        </w:rPr>
+        <w:lastRenderedPageBreak/>
+        <w:pict w14:anchorId="28404618">
+          <v:rect id="_x0000_i1115" style="width:0;height:1.5pt" o:hralign="center" o:hrstd="t" o:hr="t" fillcolor="#a0a0a0" stroked="f"/>
+        </w:pict>
+      </w:r>
+    </w:p>
+    <w:p>
+      <w:pPr>
+        <w:rPr>
+          <w:b/>
+          <w:bCs/>
+        </w:rPr>
+      </w:pPr>
+      <w:r>
+        <w:rPr>
+          <w:b/>
+          <w:bCs/>
+        </w:rPr>
+        <w:t>3. SCORING RUBRIC ALIGNMENT (JCSC /18)</w:t>
+      </w:r>
+    </w:p>
+    <w:p>
+      <w:pPr>
+        <w:rPr>
+          <w:b/>
+          <w:bCs/>
+        </w:rPr>
+      </w:pPr>
+      <w:r>
+        <w:rPr>
+          <w:b/>
+          <w:bCs/>
+        </w:rPr>
+        <w:t>Your draft must address all six criteria:</w:t>
       </w:r>
     </w:p>
     <w:p>
       <w:pPr>
         <w:numPr>
           <w:ilvl w:val="0"/>
-          <w:numId w:val="10"/>
+          <w:numId w:val="21"/>
         </w:numPr>
         <w:rPr>
           <w:b/>
@@ -376,93 +442,14 @@
           <w:b/>
           <w:bCs/>
         </w:rPr>
-        <w:t>(</w:t>
-      </w:r>
-      <w:proofErr w:type="spellStart"/>
-      <w:r>
-        <w:rPr>
-          <w:b/>
-          <w:bCs/>
-        </w:rPr>
-        <w:t>Autho</w:t>
-      </w:r>
-      <w:proofErr w:type="spellEnd"/>
-      <w:r>
-        <w:rPr>
-          <w:b/>
-          <w:bCs/>
-        </w:rPr>
-        <w:t>)R – Identify stance, assumptions, biases (mine or the author’s), institutional/funding context, counter-voices.</w:t>
-      </w:r>
-      <w:r>
-        <w:rPr>
-          <w:b/>
-          <w:bCs/>
-        </w:rPr>
-        <w:br/>
-        <w:t>Each section must close with a Limit → Implication statement (e.g., “NATO-</w:t>
-      </w:r>
-      <w:r>
-        <w:rPr>
-          <w:b/>
-          <w:bCs/>
-        </w:rPr>
-        <w:lastRenderedPageBreak/>
-        <w:t>only sample → limited transferability → implication: adapt cautiously for Ireland”).</w:t>
-      </w:r>
-    </w:p>
-    <w:p>
-      <w:pPr>
-        <w:rPr>
-          <w:b/>
-          <w:bCs/>
-        </w:rPr>
-      </w:pPr>
-      <w:r>
-        <w:rPr>
-          <w:b/>
-          <w:bCs/>
-        </w:rPr>
-        <w:pict w14:anchorId="1BD3DC0C">
-          <v:rect id="_x0000_i1105" style="width:0;height:1.5pt" o:hralign="center" o:hrstd="t" o:hr="t" fillcolor="#a0a0a0" stroked="f"/>
-        </w:pict>
-      </w:r>
-    </w:p>
-    <w:p>
-      <w:pPr>
-        <w:rPr>
-          <w:b/>
-          <w:bCs/>
-        </w:rPr>
-      </w:pPr>
-      <w:r>
-        <w:rPr>
-          <w:b/>
-          <w:bCs/>
-        </w:rPr>
-        <w:t>3. SCORING RUBRIC ALIGNMENT (JCSC /18)</w:t>
-      </w:r>
-    </w:p>
-    <w:p>
-      <w:pPr>
-        <w:rPr>
-          <w:b/>
-          <w:bCs/>
-        </w:rPr>
-      </w:pPr>
-      <w:r>
-        <w:rPr>
-          <w:b/>
-          <w:bCs/>
-        </w:rPr>
-        <w:t>Your draft must address all six criteria:</w:t>
+        <w:t>Clarity and observation: Present events/issues clearly (where, when, to/with whom, how, why).</w:t>
       </w:r>
     </w:p>
     <w:p>
       <w:pPr>
         <w:numPr>
           <w:ilvl w:val="0"/>
-          <w:numId w:val="18"/>
+          <w:numId w:val="21"/>
         </w:numPr>
         <w:rPr>
           <w:b/>
@@ -474,14 +461,14 @@
           <w:b/>
           <w:bCs/>
         </w:rPr>
-        <w:t>Clarity and observation: Present events/issues clearly (where, when, to/with whom, how, why).</w:t>
+        <w:t>Honesty and self-assessment: Admit doubts, limits, mistakes, and what you really felt.</w:t>
       </w:r>
     </w:p>
     <w:p>
       <w:pPr>
         <w:numPr>
           <w:ilvl w:val="0"/>
-          <w:numId w:val="18"/>
+          <w:numId w:val="21"/>
         </w:numPr>
         <w:rPr>
           <w:b/>
@@ -493,14 +480,14 @@
           <w:b/>
           <w:bCs/>
         </w:rPr>
-        <w:t>Honesty and self-assessment: Admit doubts, limits, mistakes, and what you really felt.</w:t>
+        <w:t>Depth and detail: Move beyond description to assumptions, values, espoused vs. in-use theory, ethics, principles.</w:t>
       </w:r>
     </w:p>
     <w:p>
       <w:pPr>
         <w:numPr>
           <w:ilvl w:val="0"/>
-          <w:numId w:val="18"/>
+          <w:numId w:val="21"/>
         </w:numPr>
         <w:rPr>
           <w:b/>
@@ -512,14 +499,14 @@
           <w:b/>
           <w:bCs/>
         </w:rPr>
-        <w:t>Depth and detail: Move beyond description to assumptions, values, espoused vs. in-use theory, ethics, principles.</w:t>
+        <w:t>Self-awareness and perspective-taking: Consider how others felt/reacted, not just your own view.</w:t>
       </w:r>
     </w:p>
     <w:p>
       <w:pPr>
         <w:numPr>
           <w:ilvl w:val="0"/>
-          <w:numId w:val="18"/>
+          <w:numId w:val="21"/>
         </w:numPr>
         <w:rPr>
           <w:b/>
@@ -531,14 +518,14 @@
           <w:b/>
           <w:bCs/>
         </w:rPr>
-        <w:t>Self-awareness and perspective-taking: Consider how others felt/reacted, not just your own view.</w:t>
+        <w:t>Critical thinking: Question strategies, organisational constraints, ethics. Compare different interpretations.</w:t>
       </w:r>
     </w:p>
     <w:p>
       <w:pPr>
         <w:numPr>
           <w:ilvl w:val="0"/>
-          <w:numId w:val="18"/>
+          <w:numId w:val="21"/>
         </w:numPr>
         <w:rPr>
           <w:b/>
@@ -550,14 +537,14 @@
           <w:b/>
           <w:bCs/>
         </w:rPr>
-        <w:t>Critical thinking: Question strategies, organisational constraints, ethics. Compare different interpretations.</w:t>
+        <w:t>Application of theory: Refer to leadership theory, DF doctrine, or relevant literature where appropriate.</w:t>
       </w:r>
     </w:p>
     <w:p>
       <w:pPr>
         <w:numPr>
           <w:ilvl w:val="0"/>
-          <w:numId w:val="18"/>
+          <w:numId w:val="21"/>
         </w:numPr>
         <w:rPr>
           <w:b/>
@@ -569,14 +556,76 @@
           <w:b/>
           <w:bCs/>
         </w:rPr>
-        <w:t>Application of theory: Refer to leadership theory, DF doctrine, or relevant literature where appropriate.</w:t>
+        <w:t>Future development: Conclude each reflection with lessons learned and practical next steps.</w:t>
+      </w:r>
+    </w:p>
+    <w:p>
+      <w:pPr>
+        <w:rPr>
+          <w:b/>
+          <w:bCs/>
+        </w:rPr>
+      </w:pPr>
+      <w:r>
+        <w:rPr>
+          <w:b/>
+          <w:bCs/>
+        </w:rPr>
+        <w:t>The “Jenny Moon” guidance reinforces this: good reflective writing is more than description. It is a “sorting-out” process — interrogating assumptions, questioning reactions, comparing perspectives, and ending with a “so what / what next”.</w:t>
+      </w:r>
+    </w:p>
+    <w:p>
+      <w:pPr>
+        <w:rPr>
+          <w:b/>
+          <w:bCs/>
+        </w:rPr>
+      </w:pPr>
+      <w:r>
+        <w:rPr>
+          <w:b/>
+          <w:bCs/>
+        </w:rPr>
+        <w:t>Avoid red flags: pure description, ignoring “so what?”, listing limits without consequences, no counter-argument, no stance, over-description.</w:t>
+      </w:r>
+    </w:p>
+    <w:p>
+      <w:pPr>
+        <w:rPr>
+          <w:b/>
+          <w:bCs/>
+        </w:rPr>
+      </w:pPr>
+      <w:r>
+        <w:rPr>
+          <w:b/>
+          <w:bCs/>
+        </w:rPr>
+        <w:pict w14:anchorId="44CDD2FF">
+          <v:rect id="_x0000_i1116" style="width:0;height:1.5pt" o:hralign="center" o:hrstd="t" o:hr="t" fillcolor="#a0a0a0" stroked="f"/>
+        </w:pict>
+      </w:r>
+    </w:p>
+    <w:p>
+      <w:pPr>
+        <w:rPr>
+          <w:b/>
+          <w:bCs/>
+        </w:rPr>
+      </w:pPr>
+      <w:r>
+        <w:rPr>
+          <w:b/>
+          <w:bCs/>
+        </w:rPr>
+        <w:t>4. REFERENCING</w:t>
       </w:r>
     </w:p>
     <w:p>
       <w:pPr>
         <w:numPr>
           <w:ilvl w:val="0"/>
-          <w:numId w:val="18"/>
+          <w:numId w:val="22"/>
         </w:numPr>
         <w:rPr>
           <w:b/>
@@ -588,76 +637,14 @@
           <w:b/>
           <w:bCs/>
         </w:rPr>
-        <w:t>Future development: Conclude each reflection with lessons learned and practical next steps.</w:t>
-      </w:r>
-    </w:p>
-    <w:p>
-      <w:pPr>
-        <w:rPr>
-          <w:b/>
-          <w:bCs/>
-        </w:rPr>
-      </w:pPr>
-      <w:r>
-        <w:rPr>
-          <w:b/>
-          <w:bCs/>
-        </w:rPr>
-        <w:t>The “Jenny Moon” guidance reinforces this: good reflective writing is more than description. It’s a “sorting-out” process — interrogating assumptions, questioning reactions, comparing your perspective with others, and ending with a “so what / what next”</w:t>
-      </w:r>
-    </w:p>
-    <w:p>
-      <w:pPr>
-        <w:rPr>
-          <w:b/>
-          <w:bCs/>
-        </w:rPr>
-      </w:pPr>
-      <w:r>
-        <w:rPr>
-          <w:b/>
-          <w:bCs/>
-        </w:rPr>
-        <w:t>Avoid red flags: pure description, ignoring “so what?”, listing limits without consequences, no counter-argument, no stance, over-description.</w:t>
-      </w:r>
-    </w:p>
-    <w:p>
-      <w:pPr>
-        <w:rPr>
-          <w:b/>
-          <w:bCs/>
-        </w:rPr>
-      </w:pPr>
-      <w:r>
-        <w:rPr>
-          <w:b/>
-          <w:bCs/>
-        </w:rPr>
-        <w:pict w14:anchorId="29AD70A2">
-          <v:rect id="_x0000_i1106" style="width:0;height:1.5pt" o:hralign="center" o:hrstd="t" o:hr="t" fillcolor="#a0a0a0" stroked="f"/>
-        </w:pict>
-      </w:r>
-    </w:p>
-    <w:p>
-      <w:pPr>
-        <w:rPr>
-          <w:b/>
-          <w:bCs/>
-        </w:rPr>
-      </w:pPr>
-      <w:r>
-        <w:rPr>
-          <w:b/>
-          <w:bCs/>
-        </w:rPr>
-        <w:t>4. REFERENCING</w:t>
+        <w:t>Insert references as \footnote{} using Maynooth Harvard format.</w:t>
       </w:r>
     </w:p>
     <w:p>
       <w:pPr>
         <w:numPr>
           <w:ilvl w:val="0"/>
-          <w:numId w:val="12"/>
+          <w:numId w:val="22"/>
         </w:numPr>
         <w:rPr>
           <w:b/>
@@ -669,14 +656,14 @@
           <w:b/>
           <w:bCs/>
         </w:rPr>
-        <w:t>Insert references as \footnote{} using Maynooth Harvard format.</w:t>
+        <w:t>In-text citations: (Author, Year, p. X) for direct quotes; (Author, Year) for paraphrase.</w:t>
       </w:r>
     </w:p>
     <w:p>
       <w:pPr>
         <w:numPr>
           <w:ilvl w:val="0"/>
-          <w:numId w:val="12"/>
+          <w:numId w:val="22"/>
         </w:numPr>
         <w:rPr>
           <w:b/>
@@ -688,14 +675,14 @@
           <w:b/>
           <w:bCs/>
         </w:rPr>
-        <w:t>In-text citations: (Author, Year, p. X) for direct quotes; (Author, Year) for paraphrase.</w:t>
+        <w:t>Use “et al.” for 3+ authors.</w:t>
       </w:r>
     </w:p>
     <w:p>
       <w:pPr>
         <w:numPr>
           <w:ilvl w:val="0"/>
-          <w:numId w:val="12"/>
+          <w:numId w:val="22"/>
         </w:numPr>
         <w:rPr>
           <w:b/>
@@ -707,14 +694,14 @@
           <w:b/>
           <w:bCs/>
         </w:rPr>
-        <w:t>Use “et al.” for 3+ authors.</w:t>
+        <w:t>No ibid/op. cit.</w:t>
       </w:r>
     </w:p>
     <w:p>
       <w:pPr>
         <w:numPr>
           <w:ilvl w:val="0"/>
-          <w:numId w:val="12"/>
+          <w:numId w:val="22"/>
         </w:numPr>
         <w:rPr>
           <w:b/>
@@ -726,14 +713,14 @@
           <w:b/>
           <w:bCs/>
         </w:rPr>
-        <w:t>No ibid/op. cit.</w:t>
+        <w:t>Secondary sources: (Smith, 2000, cited in Jones, 2005).</w:t>
       </w:r>
     </w:p>
     <w:p>
       <w:pPr>
         <w:numPr>
           <w:ilvl w:val="0"/>
-          <w:numId w:val="12"/>
+          <w:numId w:val="22"/>
         </w:numPr>
         <w:rPr>
           <w:b/>
@@ -745,15 +732,14 @@
           <w:b/>
           <w:bCs/>
         </w:rPr>
-        <w:lastRenderedPageBreak/>
-        <w:t>Secondary sources: (Smith, 2000, cited in Jones, 2005).</w:t>
+        <w:t>No URLs in text.</w:t>
       </w:r>
     </w:p>
     <w:p>
       <w:pPr>
         <w:numPr>
           <w:ilvl w:val="0"/>
-          <w:numId w:val="12"/>
+          <w:numId w:val="22"/>
         </w:numPr>
         <w:rPr>
           <w:b/>
@@ -765,14 +751,47 @@
           <w:b/>
           <w:bCs/>
         </w:rPr>
-        <w:t>No URLs in text.</w:t>
+        <w:lastRenderedPageBreak/>
+        <w:t>Reference list alphabetised by surname. Italicise book/journal titles.</w:t>
+      </w:r>
+    </w:p>
+    <w:p>
+      <w:pPr>
+        <w:rPr>
+          <w:b/>
+          <w:bCs/>
+        </w:rPr>
+      </w:pPr>
+      <w:r>
+        <w:rPr>
+          <w:b/>
+          <w:bCs/>
+        </w:rPr>
+        <w:pict w14:anchorId="27245708">
+          <v:rect id="_x0000_i1117" style="width:0;height:1.5pt" o:hralign="center" o:hrstd="t" o:hr="t" fillcolor="#a0a0a0" stroked="f"/>
+        </w:pict>
+      </w:r>
+    </w:p>
+    <w:p>
+      <w:pPr>
+        <w:rPr>
+          <w:b/>
+          <w:bCs/>
+        </w:rPr>
+      </w:pPr>
+      <w:r>
+        <w:rPr>
+          <w:b/>
+          <w:bCs/>
+        </w:rPr>
+        <w:t>5. CRITICAL ANALYSIS METHODS</w:t>
       </w:r>
     </w:p>
     <w:p>
       <w:pPr>
         <w:numPr>
           <w:ilvl w:val="0"/>
-          <w:numId w:val="12"/>
+          <w:numId w:val="23"/>
         </w:numPr>
         <w:rPr>
           <w:b/>
@@ -784,46 +803,14 @@
           <w:b/>
           <w:bCs/>
         </w:rPr>
-        <w:t>Reference list alphabetised by surname. Italicise book/journal titles.</w:t>
-      </w:r>
-    </w:p>
-    <w:p>
-      <w:pPr>
-        <w:rPr>
-          <w:b/>
-          <w:bCs/>
-        </w:rPr>
-      </w:pPr>
-      <w:r>
-        <w:rPr>
-          <w:b/>
-          <w:bCs/>
-        </w:rPr>
-        <w:pict w14:anchorId="7DC6BA22">
-          <v:rect id="_x0000_i1107" style="width:0;height:1.5pt" o:hralign="center" o:hrstd="t" o:hr="t" fillcolor="#a0a0a0" stroked="f"/>
-        </w:pict>
-      </w:r>
-    </w:p>
-    <w:p>
-      <w:pPr>
-        <w:rPr>
-          <w:b/>
-          <w:bCs/>
-        </w:rPr>
-      </w:pPr>
-      <w:r>
-        <w:rPr>
-          <w:b/>
-          <w:bCs/>
-        </w:rPr>
-        <w:t>5. CRITICAL ANALYSIS METHODS</w:t>
+        <w:t>Use PEEL-C logic in paragraphs (Point → Evidence → Explain → Limit → Consequent).</w:t>
       </w:r>
     </w:p>
     <w:p>
       <w:pPr>
         <w:numPr>
           <w:ilvl w:val="0"/>
-          <w:numId w:val="13"/>
+          <w:numId w:val="23"/>
         </w:numPr>
         <w:rPr>
           <w:b/>
@@ -835,14 +822,14 @@
           <w:b/>
           <w:bCs/>
         </w:rPr>
-        <w:t>Use PEEL-C logic in paragraphs (Point → Evidence → Explain → Limit → Consequent).</w:t>
+        <w:t>Compare at least two authors/voices each time.</w:t>
       </w:r>
     </w:p>
     <w:p>
       <w:pPr>
         <w:numPr>
           <w:ilvl w:val="0"/>
-          <w:numId w:val="13"/>
+          <w:numId w:val="23"/>
         </w:numPr>
         <w:rPr>
           <w:b/>
@@ -854,14 +841,14 @@
           <w:b/>
           <w:bCs/>
         </w:rPr>
-        <w:t>Compare at least two authors/voices each time.</w:t>
+        <w:t>Always insert a “however” contrast.</w:t>
       </w:r>
     </w:p>
     <w:p>
       <w:pPr>
         <w:numPr>
           <w:ilvl w:val="0"/>
-          <w:numId w:val="13"/>
+          <w:numId w:val="23"/>
         </w:numPr>
         <w:rPr>
           <w:b/>
@@ -873,7 +860,311 @@
           <w:b/>
           <w:bCs/>
         </w:rPr>
-        <w:t xml:space="preserve">Always insert a </w:t>
+        <w:t>Explicitly state scope (applies to X, excludes Y).</w:t>
+      </w:r>
+    </w:p>
+    <w:p>
+      <w:pPr>
+        <w:numPr>
+          <w:ilvl w:val="0"/>
+          <w:numId w:val="23"/>
+        </w:numPr>
+        <w:rPr>
+          <w:b/>
+          <w:bCs/>
+        </w:rPr>
+      </w:pPr>
+      <w:r>
+        <w:rPr>
+          <w:b/>
+          <w:bCs/>
+        </w:rPr>
+        <w:t>Identify my own assumptions/biases (values, leadership style, institutional context).</w:t>
+      </w:r>
+    </w:p>
+    <w:p>
+      <w:pPr>
+        <w:numPr>
+          <w:ilvl w:val="0"/>
+          <w:numId w:val="23"/>
+        </w:numPr>
+        <w:rPr>
+          <w:b/>
+          <w:bCs/>
+        </w:rPr>
+      </w:pPr>
+      <w:r>
+        <w:rPr>
+          <w:b/>
+          <w:bCs/>
+        </w:rPr>
+        <w:t>Link to leadership theory, DF doctrine, or Strategic Comms literature where possible.</w:t>
+      </w:r>
+    </w:p>
+    <w:p>
+      <w:pPr>
+        <w:rPr>
+          <w:b/>
+          <w:bCs/>
+        </w:rPr>
+      </w:pPr>
+      <w:r>
+        <w:rPr>
+          <w:b/>
+          <w:bCs/>
+        </w:rPr>
+        <w:t>Every draft must end with:</w:t>
+      </w:r>
+    </w:p>
+    <w:p>
+      <w:pPr>
+        <w:numPr>
+          <w:ilvl w:val="0"/>
+          <w:numId w:val="24"/>
+        </w:numPr>
+        <w:rPr>
+          <w:b/>
+          <w:bCs/>
+        </w:rPr>
+      </w:pPr>
+      <w:r>
+        <w:rPr>
+          <w:b/>
+          <w:bCs/>
+        </w:rPr>
+        <w:t>One-sentence thesis.</w:t>
+      </w:r>
+    </w:p>
+    <w:p>
+      <w:pPr>
+        <w:numPr>
+          <w:ilvl w:val="0"/>
+          <w:numId w:val="24"/>
+        </w:numPr>
+        <w:rPr>
+          <w:b/>
+          <w:bCs/>
+        </w:rPr>
+      </w:pPr>
+      <w:r>
+        <w:rPr>
+          <w:b/>
+          <w:bCs/>
+        </w:rPr>
+        <w:t>Three bullet Limit → Implication points.</w:t>
+      </w:r>
+    </w:p>
+    <w:p>
+      <w:pPr>
+        <w:numPr>
+          <w:ilvl w:val="0"/>
+          <w:numId w:val="24"/>
+        </w:numPr>
+        <w:rPr>
+          <w:b/>
+          <w:bCs/>
+        </w:rPr>
+      </w:pPr>
+      <w:r>
+        <w:rPr>
+          <w:b/>
+          <w:bCs/>
+        </w:rPr>
+        <w:t>One actionable next step.</w:t>
+      </w:r>
+    </w:p>
+    <w:p>
+      <w:pPr>
+        <w:numPr>
+          <w:ilvl w:val="0"/>
+          <w:numId w:val="24"/>
+        </w:numPr>
+        <w:rPr>
+          <w:b/>
+          <w:bCs/>
+        </w:rPr>
+      </w:pPr>
+      <w:r>
+        <w:rPr>
+          <w:b/>
+          <w:bCs/>
+        </w:rPr>
+        <w:t>A reference list (if sources supplied).</w:t>
+      </w:r>
+    </w:p>
+    <w:p>
+      <w:pPr>
+        <w:rPr>
+          <w:b/>
+          <w:bCs/>
+        </w:rPr>
+      </w:pPr>
+      <w:r>
+        <w:rPr>
+          <w:b/>
+          <w:bCs/>
+        </w:rPr>
+        <w:pict w14:anchorId="382B91F1">
+          <v:rect id="_x0000_i1118" style="width:0;height:1.5pt" o:hralign="center" o:hrstd="t" o:hr="t" fillcolor="#a0a0a0" stroked="f"/>
+        </w:pict>
+      </w:r>
+    </w:p>
+    <w:p>
+      <w:pPr>
+        <w:rPr>
+          <w:b/>
+          <w:bCs/>
+        </w:rPr>
+      </w:pPr>
+      <w:r>
+        <w:rPr>
+          <w:b/>
+          <w:bCs/>
+        </w:rPr>
+        <w:t>6. PORTFOLIO CONTENT</w:t>
+      </w:r>
+    </w:p>
+    <w:p>
+      <w:pPr>
+        <w:rPr>
+          <w:b/>
+          <w:bCs/>
+        </w:rPr>
+      </w:pPr>
+      <w:r>
+        <w:rPr>
+          <w:b/>
+          <w:bCs/>
+        </w:rPr>
+        <w:t>The portfolio comprises:</w:t>
+      </w:r>
+    </w:p>
+    <w:p>
+      <w:pPr>
+        <w:numPr>
+          <w:ilvl w:val="0"/>
+          <w:numId w:val="25"/>
+        </w:numPr>
+        <w:rPr>
+          <w:b/>
+          <w:bCs/>
+        </w:rPr>
+      </w:pPr>
+      <w:r>
+        <w:rPr>
+          <w:b/>
+          <w:bCs/>
+        </w:rPr>
+        <w:t>Section 1 – Introduction: personal career journey, goals for the course, reflection on current leadership practice, reference to psychometrics (e.g., Emergenetics).</w:t>
+      </w:r>
+    </w:p>
+    <w:p>
+      <w:pPr>
+        <w:numPr>
+          <w:ilvl w:val="0"/>
+          <w:numId w:val="25"/>
+        </w:numPr>
+        <w:rPr>
+          <w:b/>
+          <w:bCs/>
+        </w:rPr>
+      </w:pPr>
+      <w:r>
+        <w:rPr>
+          <w:b/>
+          <w:bCs/>
+        </w:rPr>
+        <w:t>Section 2 – Six module reflections, each one page, written in implicit DIMER format.</w:t>
+      </w:r>
+    </w:p>
+    <w:p>
+      <w:pPr>
+        <w:numPr>
+          <w:ilvl w:val="0"/>
+          <w:numId w:val="25"/>
+        </w:numPr>
+        <w:rPr>
+          <w:b/>
+          <w:bCs/>
+        </w:rPr>
+      </w:pPr>
+      <w:r>
+        <w:rPr>
+          <w:b/>
+          <w:bCs/>
+        </w:rPr>
+        <w:t>Section 3 – Overall course reflection and reassessment of Section 1 goals, including a forward-looking career plan.</w:t>
+      </w:r>
+    </w:p>
+    <w:p>
+      <w:pPr>
+        <w:rPr>
+          <w:b/>
+          <w:bCs/>
+        </w:rPr>
+      </w:pPr>
+      <w:r>
+        <w:rPr>
+          <w:b/>
+          <w:bCs/>
+        </w:rPr>
+        <w:pict w14:anchorId="7A8AA1B0">
+          <v:rect id="_x0000_i1119" style="width:0;height:1.5pt" o:hralign="center" o:hrstd="t" o:hr="t" fillcolor="#a0a0a0" stroked="f"/>
+        </w:pict>
+      </w:r>
+    </w:p>
+    <w:p>
+      <w:pPr>
+        <w:rPr>
+          <w:b/>
+          <w:bCs/>
+        </w:rPr>
+      </w:pPr>
+      <w:r>
+        <w:rPr>
+          <w:b/>
+          <w:bCs/>
+        </w:rPr>
+        <w:t>7. SUBMISSION RULES</w:t>
+      </w:r>
+    </w:p>
+    <w:p>
+      <w:pPr>
+        <w:numPr>
+          <w:ilvl w:val="0"/>
+          <w:numId w:val="26"/>
+        </w:numPr>
+        <w:rPr>
+          <w:b/>
+          <w:bCs/>
+        </w:rPr>
+      </w:pPr>
+      <w:r>
+        <w:rPr>
+          <w:b/>
+          <w:bCs/>
+        </w:rPr>
+        <w:t>Output must be \chapter{} format for LaTeX compilation.</w:t>
+      </w:r>
+    </w:p>
+    <w:p>
+      <w:pPr>
+        <w:numPr>
+          <w:ilvl w:val="0"/>
+          <w:numId w:val="26"/>
+        </w:numPr>
+        <w:rPr>
+          <w:b/>
+          <w:bCs/>
+        </w:rPr>
+      </w:pPr>
+      <w:r>
+        <w:rPr>
+          <w:b/>
+          <w:bCs/>
+        </w:rPr>
+        <w:lastRenderedPageBreak/>
+        <w:t xml:space="preserve">Portfolio subtitle: </w:t>
       </w:r>
       <w:r>
         <w:rPr>
@@ -882,21 +1173,21 @@
           <w:i/>
           <w:iCs/>
         </w:rPr>
-        <w:t>“however”</w:t>
-      </w:r>
-      <w:r>
-        <w:rPr>
-          <w:b/>
-          <w:bCs/>
-        </w:rPr>
-        <w:t xml:space="preserve"> contrast.</w:t>
+        <w:t>“Learning in Spite of Myself: Family, Integrity, and Institutional Distrust”</w:t>
+      </w:r>
+      <w:r>
+        <w:rPr>
+          <w:b/>
+          <w:bCs/>
+        </w:rPr>
+        <w:t>.</w:t>
       </w:r>
     </w:p>
     <w:p>
       <w:pPr>
         <w:numPr>
           <w:ilvl w:val="0"/>
-          <w:numId w:val="13"/>
+          <w:numId w:val="26"/>
         </w:numPr>
         <w:rPr>
           <w:b/>
@@ -908,14 +1199,98 @@
           <w:b/>
           <w:bCs/>
         </w:rPr>
-        <w:t>Explicitly state scope (applies to X, excludes Y).</w:t>
+        <w:t>Always label the final text:</w:t>
+      </w:r>
+      <w:r>
+        <w:rPr>
+          <w:b/>
+          <w:bCs/>
+        </w:rPr>
+        <w:br/>
+      </w:r>
+      <w:r>
+        <w:rPr>
+          <w:rFonts w:ascii="Segoe UI Emoji" w:hAnsi="Segoe UI Emoji" w:cs="Segoe UI Emoji"/>
+          <w:b/>
+          <w:bCs/>
+        </w:rPr>
+        <w:t>⚠️</w:t>
+      </w:r>
+      <w:r>
+        <w:rPr>
+          <w:b/>
+          <w:bCs/>
+        </w:rPr>
+        <w:t xml:space="preserve"> “Draft based on user input — personalise before submission.”</w:t>
+      </w:r>
+    </w:p>
+    <w:p>
+      <w:pPr>
+        <w:rPr>
+          <w:b/>
+          <w:bCs/>
+        </w:rPr>
+      </w:pPr>
+      <w:r>
+        <w:rPr>
+          <w:b/>
+          <w:bCs/>
+        </w:rPr>
+        <w:pict w14:anchorId="3369E6A8">
+          <v:rect id="_x0000_i1120" style="width:0;height:1.5pt" o:hralign="center" o:hrstd="t" o:hr="t" fillcolor="#a0a0a0" stroked="f"/>
+        </w:pict>
+      </w:r>
+    </w:p>
+    <w:p>
+      <w:pPr>
+        <w:rPr>
+          <w:b/>
+          <w:bCs/>
+        </w:rPr>
+      </w:pPr>
+      <w:r>
+        <w:rPr>
+          <w:b/>
+          <w:bCs/>
+        </w:rPr>
+        <w:t>8. OPTIONAL “FEELINGS LAYER” (One-page Appendix)</w:t>
+      </w:r>
+    </w:p>
+    <w:p>
+      <w:pPr>
+        <w:rPr>
+          <w:b/>
+          <w:bCs/>
+        </w:rPr>
+      </w:pPr>
+      <w:r>
+        <w:rPr>
+          <w:b/>
+          <w:bCs/>
+        </w:rPr>
+        <w:t>A compact add-on you may request for any reflection:</w:t>
+      </w:r>
+    </w:p>
+    <w:p>
+      <w:pPr>
+        <w:rPr>
+          <w:b/>
+          <w:bCs/>
+        </w:rPr>
+      </w:pPr>
+      <w:r>
+        <w:rPr>
+          <w:b/>
+          <w:bCs/>
+        </w:rPr>
+        <w:t>Framework</w:t>
       </w:r>
     </w:p>
     <w:p>
       <w:pPr>
         <w:numPr>
           <w:ilvl w:val="0"/>
-          <w:numId w:val="13"/>
+          <w:numId w:val="27"/>
         </w:numPr>
         <w:rPr>
           <w:b/>
@@ -926,15 +1301,24 @@
         <w:rPr>
           <w:b/>
           <w:bCs/>
-        </w:rPr>
-        <w:t>Identify my own assumptions/biases (values, leadership style, institutional context).</w:t>
+          <w:i/>
+          <w:iCs/>
+        </w:rPr>
+        <w:t>What I felt most strongly this week was…</w:t>
+      </w:r>
+      <w:r>
+        <w:rPr>
+          <w:b/>
+          <w:bCs/>
+        </w:rPr>
+        <w:t xml:space="preserve"> (name the feeling plainly).</w:t>
       </w:r>
     </w:p>
     <w:p>
       <w:pPr>
         <w:numPr>
           <w:ilvl w:val="0"/>
-          <w:numId w:val="13"/>
+          <w:numId w:val="27"/>
         </w:numPr>
         <w:rPr>
           <w:b/>
@@ -945,30 +1329,24 @@
         <w:rPr>
           <w:b/>
           <w:bCs/>
-        </w:rPr>
-        <w:t>Link to leadership theory, DF doctrine, or Strategic Comms literature where possible.</w:t>
-      </w:r>
-    </w:p>
-    <w:p>
-      <w:pPr>
-        <w:rPr>
-          <w:b/>
-          <w:bCs/>
-        </w:rPr>
-      </w:pPr>
-      <w:r>
-        <w:rPr>
-          <w:b/>
-          <w:bCs/>
-        </w:rPr>
-        <w:t>Every draft must end with:</w:t>
+          <w:i/>
+          <w:iCs/>
+        </w:rPr>
+        <w:t>Why it mattered</w:t>
+      </w:r>
+      <w:r>
+        <w:rPr>
+          <w:b/>
+          <w:bCs/>
+        </w:rPr>
+        <w:t>: how that state tends to distort judgement or behaviour.</w:t>
       </w:r>
     </w:p>
     <w:p>
       <w:pPr>
         <w:numPr>
           <w:ilvl w:val="0"/>
-          <w:numId w:val="14"/>
+          <w:numId w:val="27"/>
         </w:numPr>
         <w:rPr>
           <w:b/>
@@ -979,15 +1357,24 @@
         <w:rPr>
           <w:b/>
           <w:bCs/>
-        </w:rPr>
-        <w:t>One-sentence thesis.</w:t>
+          <w:i/>
+          <w:iCs/>
+        </w:rPr>
+        <w:t>What I did differently because of it</w:t>
+      </w:r>
+      <w:r>
+        <w:rPr>
+          <w:b/>
+          <w:bCs/>
+        </w:rPr>
+        <w:t>: one concrete adjustment.</w:t>
       </w:r>
     </w:p>
     <w:p>
       <w:pPr>
         <w:numPr>
           <w:ilvl w:val="0"/>
-          <w:numId w:val="14"/>
+          <w:numId w:val="27"/>
         </w:numPr>
         <w:rPr>
           <w:b/>
@@ -998,15 +1385,62 @@
         <w:rPr>
           <w:b/>
           <w:bCs/>
-        </w:rPr>
-        <w:t>Three bullet Limit → Implication points.</w:t>
+          <w:i/>
+          <w:iCs/>
+        </w:rPr>
+        <w:t>What I learned</w:t>
+      </w:r>
+      <w:r>
+        <w:rPr>
+          <w:b/>
+          <w:bCs/>
+        </w:rPr>
+        <w:t>: one sentence linking feeling → leadership practice.</w:t>
+      </w:r>
+    </w:p>
+    <w:p>
+      <w:pPr>
+        <w:rPr>
+          <w:b/>
+          <w:bCs/>
+        </w:rPr>
+      </w:pPr>
+      <w:r>
+        <w:rPr>
+          <w:b/>
+          <w:bCs/>
+        </w:rPr>
+        <w:t>Example</w:t>
+      </w:r>
+      <w:r>
+        <w:rPr>
+          <w:b/>
+          <w:bCs/>
+        </w:rPr>
+        <w:br/>
+        <w:t>“Most salient feeling this week was fatigue. Fatigue narrows my tolerance and makes me more abrupt. I countered it by asking one clarifying question before giving a view. The result was a shorter, calmer exchange with the same outcome.”</w:t>
+      </w:r>
+    </w:p>
+    <w:p>
+      <w:pPr>
+        <w:rPr>
+          <w:b/>
+          <w:bCs/>
+        </w:rPr>
+      </w:pPr>
+      <w:r>
+        <w:rPr>
+          <w:b/>
+          <w:bCs/>
+        </w:rPr>
+        <w:t>Mini-Rubric Check</w:t>
       </w:r>
     </w:p>
     <w:p>
       <w:pPr>
         <w:numPr>
           <w:ilvl w:val="0"/>
-          <w:numId w:val="14"/>
+          <w:numId w:val="28"/>
         </w:numPr>
         <w:rPr>
           <w:b/>
@@ -1018,14 +1452,14 @@
           <w:b/>
           <w:bCs/>
         </w:rPr>
-        <w:t>One actionable next step.</w:t>
+        <w:t>Did I name one feeling?</w:t>
       </w:r>
     </w:p>
     <w:p>
       <w:pPr>
         <w:numPr>
           <w:ilvl w:val="0"/>
-          <w:numId w:val="14"/>
+          <w:numId w:val="28"/>
         </w:numPr>
         <w:rPr>
           <w:b/>
@@ -1037,61 +1471,14 @@
           <w:b/>
           <w:bCs/>
         </w:rPr>
-        <w:t>A reference list (if sources supplied).</w:t>
-      </w:r>
-    </w:p>
-    <w:p>
-      <w:pPr>
-        <w:rPr>
-          <w:b/>
-          <w:bCs/>
-        </w:rPr>
-      </w:pPr>
-      <w:r>
-        <w:rPr>
-          <w:b/>
-          <w:bCs/>
-        </w:rPr>
-        <w:pict w14:anchorId="4BDFAEE6">
-          <v:rect id="_x0000_i1108" style="width:0;height:1.5pt" o:hralign="center" o:hrstd="t" o:hr="t" fillcolor="#a0a0a0" stroked="f"/>
-        </w:pict>
-      </w:r>
-    </w:p>
-    <w:p>
-      <w:pPr>
-        <w:rPr>
-          <w:b/>
-          <w:bCs/>
-        </w:rPr>
-      </w:pPr>
-      <w:r>
-        <w:rPr>
-          <w:b/>
-          <w:bCs/>
-        </w:rPr>
-        <w:t>6. PORTFOLIO CONTENT</w:t>
-      </w:r>
-    </w:p>
-    <w:p>
-      <w:pPr>
-        <w:rPr>
-          <w:b/>
-          <w:bCs/>
-        </w:rPr>
-      </w:pPr>
-      <w:r>
-        <w:rPr>
-          <w:b/>
-          <w:bCs/>
-        </w:rPr>
-        <w:t>The portfolio comprises:</w:t>
+        <w:t>Did I say why it mattered for leadership?</w:t>
       </w:r>
     </w:p>
     <w:p>
       <w:pPr>
         <w:numPr>
           <w:ilvl w:val="0"/>
-          <w:numId w:val="15"/>
+          <w:numId w:val="28"/>
         </w:numPr>
         <w:rPr>
           <w:b/>
@@ -1103,30 +1490,14 @@
           <w:b/>
           <w:bCs/>
         </w:rPr>
-        <w:t xml:space="preserve">Section 1 – Introduction: personal career journey, goals for the course, reflection on current leadership practice, reference to psychometrics (e.g., </w:t>
-      </w:r>
-      <w:proofErr w:type="spellStart"/>
-      <w:r>
-        <w:rPr>
-          <w:b/>
-          <w:bCs/>
-        </w:rPr>
-        <w:t>Emergenetics</w:t>
-      </w:r>
-      <w:proofErr w:type="spellEnd"/>
-      <w:r>
-        <w:rPr>
-          <w:b/>
-          <w:bCs/>
-        </w:rPr>
-        <w:t>).</w:t>
+        <w:t>Did I show one behavioural adjustment?</w:t>
       </w:r>
     </w:p>
     <w:p>
       <w:pPr>
         <w:numPr>
           <w:ilvl w:val="0"/>
-          <w:numId w:val="15"/>
+          <w:numId w:val="28"/>
         </w:numPr>
         <w:rPr>
           <w:b/>
@@ -1138,289 +1509,7 @@
           <w:b/>
           <w:bCs/>
         </w:rPr>
-        <w:t>Section 2 – Six module reflections, each one page, written in implicit DIMER format.</w:t>
-      </w:r>
-    </w:p>
-    <w:p>
-      <w:pPr>
-        <w:numPr>
-          <w:ilvl w:val="0"/>
-          <w:numId w:val="15"/>
-        </w:numPr>
-        <w:rPr>
-          <w:b/>
-          <w:bCs/>
-        </w:rPr>
-      </w:pPr>
-      <w:r>
-        <w:rPr>
-          <w:b/>
-          <w:bCs/>
-        </w:rPr>
-        <w:t>Section 3 – Overall course reflection and reassessment of Section 1 goals, including a forward-looking career plan.</w:t>
-      </w:r>
-    </w:p>
-    <w:p>
-      <w:pPr>
-        <w:rPr>
-          <w:b/>
-          <w:bCs/>
-        </w:rPr>
-      </w:pPr>
-      <w:r>
-        <w:rPr>
-          <w:b/>
-          <w:bCs/>
-        </w:rPr>
-        <w:pict w14:anchorId="5F4593D5">
-          <v:rect id="_x0000_i1109" style="width:0;height:1.5pt" o:hralign="center" o:hrstd="t" o:hr="t" fillcolor="#a0a0a0" stroked="f"/>
-        </w:pict>
-      </w:r>
-    </w:p>
-    <w:p>
-      <w:pPr>
-        <w:rPr>
-          <w:b/>
-          <w:bCs/>
-        </w:rPr>
-      </w:pPr>
-      <w:r>
-        <w:rPr>
-          <w:b/>
-          <w:bCs/>
-        </w:rPr>
-        <w:lastRenderedPageBreak/>
-        <w:t>7. SUBMISSION RULES</w:t>
-      </w:r>
-    </w:p>
-    <w:p>
-      <w:pPr>
-        <w:numPr>
-          <w:ilvl w:val="0"/>
-          <w:numId w:val="16"/>
-        </w:numPr>
-        <w:rPr>
-          <w:b/>
-          <w:bCs/>
-        </w:rPr>
-      </w:pPr>
-      <w:r>
-        <w:rPr>
-          <w:b/>
-          <w:bCs/>
-        </w:rPr>
-        <w:t>Output must be \chapter{} format for LaTeX compilation.</w:t>
-      </w:r>
-    </w:p>
-    <w:p>
-      <w:pPr>
-        <w:numPr>
-          <w:ilvl w:val="0"/>
-          <w:numId w:val="16"/>
-        </w:numPr>
-        <w:rPr>
-          <w:b/>
-          <w:bCs/>
-        </w:rPr>
-      </w:pPr>
-      <w:r>
-        <w:rPr>
-          <w:b/>
-          <w:bCs/>
-        </w:rPr>
-        <w:t xml:space="preserve">Portfolio subtitle: </w:t>
-      </w:r>
-      <w:r>
-        <w:rPr>
-          <w:b/>
-          <w:bCs/>
-          <w:i/>
-          <w:iCs/>
-        </w:rPr>
-        <w:t>“Learning in Spite of Myself: Family, Integrity, and Institutional Distrust”</w:t>
-      </w:r>
-      <w:r>
-        <w:rPr>
-          <w:b/>
-          <w:bCs/>
-        </w:rPr>
-        <w:t>.</w:t>
-      </w:r>
-    </w:p>
-    <w:p>
-      <w:pPr>
-        <w:numPr>
-          <w:ilvl w:val="0"/>
-          <w:numId w:val="16"/>
-        </w:numPr>
-        <w:rPr>
-          <w:b/>
-          <w:bCs/>
-        </w:rPr>
-      </w:pPr>
-      <w:r>
-        <w:rPr>
-          <w:b/>
-          <w:bCs/>
-        </w:rPr>
-        <w:t>Always label the final text:</w:t>
-      </w:r>
-      <w:r>
-        <w:rPr>
-          <w:b/>
-          <w:bCs/>
-        </w:rPr>
-        <w:br/>
-      </w:r>
-      <w:r>
-        <w:rPr>
-          <w:rFonts w:ascii="Segoe UI Emoji" w:hAnsi="Segoe UI Emoji" w:cs="Segoe UI Emoji"/>
-          <w:b/>
-          <w:bCs/>
-        </w:rPr>
-        <w:t>⚠️</w:t>
-      </w:r>
-      <w:r>
-        <w:rPr>
-          <w:b/>
-          <w:bCs/>
-        </w:rPr>
-        <w:t xml:space="preserve"> “Draft based on user input — personalise before submission.”</w:t>
-      </w:r>
-    </w:p>
-    <w:p>
-      <w:pPr>
-        <w:rPr>
-          <w:b/>
-          <w:bCs/>
-        </w:rPr>
-      </w:pPr>
-      <w:r>
-        <w:rPr>
-          <w:b/>
-          <w:bCs/>
-        </w:rPr>
-        <w:pict w14:anchorId="0B4529E6">
-          <v:rect id="_x0000_i1110" style="width:0;height:1.5pt" o:hralign="center" o:hrstd="t" o:hr="t" fillcolor="#a0a0a0" stroked="f"/>
-        </w:pict>
-      </w:r>
-    </w:p>
-    <w:p>
-      <w:pPr>
-        <w:rPr>
-          <w:b/>
-          <w:bCs/>
-        </w:rPr>
-      </w:pPr>
-      <w:r>
-        <w:rPr>
-          <w:rFonts w:ascii="Segoe UI Emoji" w:hAnsi="Segoe UI Emoji" w:cs="Segoe UI Emoji"/>
-          <w:b/>
-          <w:bCs/>
-        </w:rPr>
-        <w:t>✅</w:t>
-      </w:r>
-      <w:r>
-        <w:rPr>
-          <w:b/>
-          <w:bCs/>
-        </w:rPr>
-        <w:t xml:space="preserve"> This updated prompt ensures every draft:</w:t>
-      </w:r>
-    </w:p>
-    <w:p>
-      <w:pPr>
-        <w:numPr>
-          <w:ilvl w:val="0"/>
-          <w:numId w:val="17"/>
-        </w:numPr>
-        <w:rPr>
-          <w:b/>
-          <w:bCs/>
-        </w:rPr>
-      </w:pPr>
-      <w:r>
-        <w:rPr>
-          <w:b/>
-          <w:bCs/>
-        </w:rPr>
-        <w:t>Meets the rubric in full.</w:t>
-      </w:r>
-    </w:p>
-    <w:p>
-      <w:pPr>
-        <w:numPr>
-          <w:ilvl w:val="0"/>
-          <w:numId w:val="17"/>
-        </w:numPr>
-        <w:rPr>
-          <w:b/>
-          <w:bCs/>
-        </w:rPr>
-      </w:pPr>
-      <w:r>
-        <w:rPr>
-          <w:b/>
-          <w:bCs/>
-        </w:rPr>
-        <w:t>Uses implicit DIMER.</w:t>
-      </w:r>
-    </w:p>
-    <w:p>
-      <w:pPr>
-        <w:numPr>
-          <w:ilvl w:val="0"/>
-          <w:numId w:val="17"/>
-        </w:numPr>
-        <w:rPr>
-          <w:b/>
-          <w:bCs/>
-        </w:rPr>
-      </w:pPr>
-      <w:r>
-        <w:rPr>
-          <w:b/>
-          <w:bCs/>
-        </w:rPr>
-        <w:t>Embeds Limit → Implication logic.</w:t>
-      </w:r>
-    </w:p>
-    <w:p>
-      <w:pPr>
-        <w:numPr>
-          <w:ilvl w:val="0"/>
-          <w:numId w:val="17"/>
-        </w:numPr>
-        <w:rPr>
-          <w:b/>
-          <w:bCs/>
-        </w:rPr>
-      </w:pPr>
-      <w:r>
-        <w:rPr>
-          <w:b/>
-          <w:bCs/>
-        </w:rPr>
-        <w:t>Includes stance/bias reflection.</w:t>
-      </w:r>
-    </w:p>
-    <w:p>
-      <w:pPr>
-        <w:numPr>
-          <w:ilvl w:val="0"/>
-          <w:numId w:val="17"/>
-        </w:numPr>
-        <w:rPr>
-          <w:b/>
-          <w:bCs/>
-        </w:rPr>
-      </w:pPr>
-      <w:r>
-        <w:rPr>
-          <w:b/>
-          <w:bCs/>
-        </w:rPr>
-        <w:t>Balances self-awareness with theory and organisational implications.</w:t>
+        <w:t>Did I close with one implication/next step?</w:t>
       </w:r>
     </w:p>
     <w:p/>
@@ -1925,6 +2014,155 @@
     </w:lvl>
   </w:abstractNum>
   <w:abstractNum w:abstractNumId="4" w15:restartNumberingAfterBreak="0">
+    <w:nsid w:val="0FE21235"/>
+    <w:multiLevelType w:val="multilevel"/>
+    <w:tmpl w:val="79FE730C"/>
+    <w:lvl w:ilvl="0">
+      <w:start w:val="1"/>
+      <w:numFmt w:val="bullet"/>
+      <w:lvlText w:val=""/>
+      <w:lvlJc w:val="left"/>
+      <w:pPr>
+        <w:tabs>
+          <w:tab w:val="num" w:pos="720"/>
+        </w:tabs>
+        <w:ind w:left="720" w:hanging="360"/>
+      </w:pPr>
+      <w:rPr>
+        <w:rFonts w:ascii="Symbol" w:hAnsi="Symbol" w:hint="default"/>
+        <w:sz w:val="20"/>
+      </w:rPr>
+    </w:lvl>
+    <w:lvl w:ilvl="1" w:tentative="1">
+      <w:start w:val="1"/>
+      <w:numFmt w:val="bullet"/>
+      <w:lvlText w:val="o"/>
+      <w:lvlJc w:val="left"/>
+      <w:pPr>
+        <w:tabs>
+          <w:tab w:val="num" w:pos="1440"/>
+        </w:tabs>
+        <w:ind w:left="1440" w:hanging="360"/>
+      </w:pPr>
+      <w:rPr>
+        <w:rFonts w:ascii="Courier New" w:hAnsi="Courier New" w:hint="default"/>
+        <w:sz w:val="20"/>
+      </w:rPr>
+    </w:lvl>
+    <w:lvl w:ilvl="2" w:tentative="1">
+      <w:start w:val="1"/>
+      <w:numFmt w:val="bullet"/>
+      <w:lvlText w:val=""/>
+      <w:lvlJc w:val="left"/>
+      <w:pPr>
+        <w:tabs>
+          <w:tab w:val="num" w:pos="2160"/>
+        </w:tabs>
+        <w:ind w:left="2160" w:hanging="360"/>
+      </w:pPr>
+      <w:rPr>
+        <w:rFonts w:ascii="Wingdings" w:hAnsi="Wingdings" w:hint="default"/>
+        <w:sz w:val="20"/>
+      </w:rPr>
+    </w:lvl>
+    <w:lvl w:ilvl="3" w:tentative="1">
+      <w:start w:val="1"/>
+      <w:numFmt w:val="bullet"/>
+      <w:lvlText w:val=""/>
+      <w:lvlJc w:val="left"/>
+      <w:pPr>
+        <w:tabs>
+          <w:tab w:val="num" w:pos="2880"/>
+        </w:tabs>
+        <w:ind w:left="2880" w:hanging="360"/>
+      </w:pPr>
+      <w:rPr>
+        <w:rFonts w:ascii="Wingdings" w:hAnsi="Wingdings" w:hint="default"/>
+        <w:sz w:val="20"/>
+      </w:rPr>
+    </w:lvl>
+    <w:lvl w:ilvl="4" w:tentative="1">
+      <w:start w:val="1"/>
+      <w:numFmt w:val="bullet"/>
+      <w:lvlText w:val=""/>
+      <w:lvlJc w:val="left"/>
+      <w:pPr>
+        <w:tabs>
+          <w:tab w:val="num" w:pos="3600"/>
+        </w:tabs>
+        <w:ind w:left="3600" w:hanging="360"/>
+      </w:pPr>
+      <w:rPr>
+        <w:rFonts w:ascii="Wingdings" w:hAnsi="Wingdings" w:hint="default"/>
+        <w:sz w:val="20"/>
+      </w:rPr>
+    </w:lvl>
+    <w:lvl w:ilvl="5" w:tentative="1">
+      <w:start w:val="1"/>
+      <w:numFmt w:val="bullet"/>
+      <w:lvlText w:val=""/>
+      <w:lvlJc w:val="left"/>
+      <w:pPr>
+        <w:tabs>
+          <w:tab w:val="num" w:pos="4320"/>
+        </w:tabs>
+        <w:ind w:left="4320" w:hanging="360"/>
+      </w:pPr>
+      <w:rPr>
+        <w:rFonts w:ascii="Wingdings" w:hAnsi="Wingdings" w:hint="default"/>
+        <w:sz w:val="20"/>
+      </w:rPr>
+    </w:lvl>
+    <w:lvl w:ilvl="6" w:tentative="1">
+      <w:start w:val="1"/>
+      <w:numFmt w:val="bullet"/>
+      <w:lvlText w:val=""/>
+      <w:lvlJc w:val="left"/>
+      <w:pPr>
+        <w:tabs>
+          <w:tab w:val="num" w:pos="5040"/>
+        </w:tabs>
+        <w:ind w:left="5040" w:hanging="360"/>
+      </w:pPr>
+      <w:rPr>
+        <w:rFonts w:ascii="Wingdings" w:hAnsi="Wingdings" w:hint="default"/>
+        <w:sz w:val="20"/>
+      </w:rPr>
+    </w:lvl>
+    <w:lvl w:ilvl="7" w:tentative="1">
+      <w:start w:val="1"/>
+      <w:numFmt w:val="bullet"/>
+      <w:lvlText w:val=""/>
+      <w:lvlJc w:val="left"/>
+      <w:pPr>
+        <w:tabs>
+          <w:tab w:val="num" w:pos="5760"/>
+        </w:tabs>
+        <w:ind w:left="5760" w:hanging="360"/>
+      </w:pPr>
+      <w:rPr>
+        <w:rFonts w:ascii="Wingdings" w:hAnsi="Wingdings" w:hint="default"/>
+        <w:sz w:val="20"/>
+      </w:rPr>
+    </w:lvl>
+    <w:lvl w:ilvl="8" w:tentative="1">
+      <w:start w:val="1"/>
+      <w:numFmt w:val="bullet"/>
+      <w:lvlText w:val=""/>
+      <w:lvlJc w:val="left"/>
+      <w:pPr>
+        <w:tabs>
+          <w:tab w:val="num" w:pos="6480"/>
+        </w:tabs>
+        <w:ind w:left="6480" w:hanging="360"/>
+      </w:pPr>
+      <w:rPr>
+        <w:rFonts w:ascii="Wingdings" w:hAnsi="Wingdings" w:hint="default"/>
+        <w:sz w:val="20"/>
+      </w:rPr>
+    </w:lvl>
+  </w:abstractNum>
+  <w:abstractNum w:abstractNumId="5" w15:restartNumberingAfterBreak="0">
     <w:nsid w:val="1D090BDC"/>
     <w:multiLevelType w:val="multilevel"/>
     <w:tmpl w:val="6470A012"/>
@@ -2073,7 +2311,7 @@
       </w:rPr>
     </w:lvl>
   </w:abstractNum>
-  <w:abstractNum w:abstractNumId="5" w15:restartNumberingAfterBreak="0">
+  <w:abstractNum w:abstractNumId="6" w15:restartNumberingAfterBreak="0">
     <w:nsid w:val="1E196DFA"/>
     <w:multiLevelType w:val="multilevel"/>
     <w:tmpl w:val="DFCC32DE"/>
@@ -2222,7 +2460,7 @@
       </w:rPr>
     </w:lvl>
   </w:abstractNum>
-  <w:abstractNum w:abstractNumId="6" w15:restartNumberingAfterBreak="0">
+  <w:abstractNum w:abstractNumId="7" w15:restartNumberingAfterBreak="0">
     <w:nsid w:val="1F2509FC"/>
     <w:multiLevelType w:val="multilevel"/>
     <w:tmpl w:val="6D9C8980"/>
@@ -2371,7 +2609,7 @@
       </w:rPr>
     </w:lvl>
   </w:abstractNum>
-  <w:abstractNum w:abstractNumId="7" w15:restartNumberingAfterBreak="0">
+  <w:abstractNum w:abstractNumId="8" w15:restartNumberingAfterBreak="0">
     <w:nsid w:val="212B25A5"/>
     <w:multiLevelType w:val="multilevel"/>
     <w:tmpl w:val="D834F928"/>
@@ -2520,7 +2758,156 @@
       </w:rPr>
     </w:lvl>
   </w:abstractNum>
-  <w:abstractNum w:abstractNumId="8" w15:restartNumberingAfterBreak="0">
+  <w:abstractNum w:abstractNumId="9" w15:restartNumberingAfterBreak="0">
+    <w:nsid w:val="21BE3BB2"/>
+    <w:multiLevelType w:val="multilevel"/>
+    <w:tmpl w:val="BE460320"/>
+    <w:lvl w:ilvl="0">
+      <w:start w:val="1"/>
+      <w:numFmt w:val="bullet"/>
+      <w:lvlText w:val=""/>
+      <w:lvlJc w:val="left"/>
+      <w:pPr>
+        <w:tabs>
+          <w:tab w:val="num" w:pos="720"/>
+        </w:tabs>
+        <w:ind w:left="720" w:hanging="360"/>
+      </w:pPr>
+      <w:rPr>
+        <w:rFonts w:ascii="Symbol" w:hAnsi="Symbol" w:hint="default"/>
+        <w:sz w:val="20"/>
+      </w:rPr>
+    </w:lvl>
+    <w:lvl w:ilvl="1" w:tentative="1">
+      <w:start w:val="1"/>
+      <w:numFmt w:val="bullet"/>
+      <w:lvlText w:val="o"/>
+      <w:lvlJc w:val="left"/>
+      <w:pPr>
+        <w:tabs>
+          <w:tab w:val="num" w:pos="1440"/>
+        </w:tabs>
+        <w:ind w:left="1440" w:hanging="360"/>
+      </w:pPr>
+      <w:rPr>
+        <w:rFonts w:ascii="Courier New" w:hAnsi="Courier New" w:hint="default"/>
+        <w:sz w:val="20"/>
+      </w:rPr>
+    </w:lvl>
+    <w:lvl w:ilvl="2" w:tentative="1">
+      <w:start w:val="1"/>
+      <w:numFmt w:val="bullet"/>
+      <w:lvlText w:val=""/>
+      <w:lvlJc w:val="left"/>
+      <w:pPr>
+        <w:tabs>
+          <w:tab w:val="num" w:pos="2160"/>
+        </w:tabs>
+        <w:ind w:left="2160" w:hanging="360"/>
+      </w:pPr>
+      <w:rPr>
+        <w:rFonts w:ascii="Wingdings" w:hAnsi="Wingdings" w:hint="default"/>
+        <w:sz w:val="20"/>
+      </w:rPr>
+    </w:lvl>
+    <w:lvl w:ilvl="3" w:tentative="1">
+      <w:start w:val="1"/>
+      <w:numFmt w:val="bullet"/>
+      <w:lvlText w:val=""/>
+      <w:lvlJc w:val="left"/>
+      <w:pPr>
+        <w:tabs>
+          <w:tab w:val="num" w:pos="2880"/>
+        </w:tabs>
+        <w:ind w:left="2880" w:hanging="360"/>
+      </w:pPr>
+      <w:rPr>
+        <w:rFonts w:ascii="Wingdings" w:hAnsi="Wingdings" w:hint="default"/>
+        <w:sz w:val="20"/>
+      </w:rPr>
+    </w:lvl>
+    <w:lvl w:ilvl="4" w:tentative="1">
+      <w:start w:val="1"/>
+      <w:numFmt w:val="bullet"/>
+      <w:lvlText w:val=""/>
+      <w:lvlJc w:val="left"/>
+      <w:pPr>
+        <w:tabs>
+          <w:tab w:val="num" w:pos="3600"/>
+        </w:tabs>
+        <w:ind w:left="3600" w:hanging="360"/>
+      </w:pPr>
+      <w:rPr>
+        <w:rFonts w:ascii="Wingdings" w:hAnsi="Wingdings" w:hint="default"/>
+        <w:sz w:val="20"/>
+      </w:rPr>
+    </w:lvl>
+    <w:lvl w:ilvl="5" w:tentative="1">
+      <w:start w:val="1"/>
+      <w:numFmt w:val="bullet"/>
+      <w:lvlText w:val=""/>
+      <w:lvlJc w:val="left"/>
+      <w:pPr>
+        <w:tabs>
+          <w:tab w:val="num" w:pos="4320"/>
+        </w:tabs>
+        <w:ind w:left="4320" w:hanging="360"/>
+      </w:pPr>
+      <w:rPr>
+        <w:rFonts w:ascii="Wingdings" w:hAnsi="Wingdings" w:hint="default"/>
+        <w:sz w:val="20"/>
+      </w:rPr>
+    </w:lvl>
+    <w:lvl w:ilvl="6" w:tentative="1">
+      <w:start w:val="1"/>
+      <w:numFmt w:val="bullet"/>
+      <w:lvlText w:val=""/>
+      <w:lvlJc w:val="left"/>
+      <w:pPr>
+        <w:tabs>
+          <w:tab w:val="num" w:pos="5040"/>
+        </w:tabs>
+        <w:ind w:left="5040" w:hanging="360"/>
+      </w:pPr>
+      <w:rPr>
+        <w:rFonts w:ascii="Wingdings" w:hAnsi="Wingdings" w:hint="default"/>
+        <w:sz w:val="20"/>
+      </w:rPr>
+    </w:lvl>
+    <w:lvl w:ilvl="7" w:tentative="1">
+      <w:start w:val="1"/>
+      <w:numFmt w:val="bullet"/>
+      <w:lvlText w:val=""/>
+      <w:lvlJc w:val="left"/>
+      <w:pPr>
+        <w:tabs>
+          <w:tab w:val="num" w:pos="5760"/>
+        </w:tabs>
+        <w:ind w:left="5760" w:hanging="360"/>
+      </w:pPr>
+      <w:rPr>
+        <w:rFonts w:ascii="Wingdings" w:hAnsi="Wingdings" w:hint="default"/>
+        <w:sz w:val="20"/>
+      </w:rPr>
+    </w:lvl>
+    <w:lvl w:ilvl="8" w:tentative="1">
+      <w:start w:val="1"/>
+      <w:numFmt w:val="bullet"/>
+      <w:lvlText w:val=""/>
+      <w:lvlJc w:val="left"/>
+      <w:pPr>
+        <w:tabs>
+          <w:tab w:val="num" w:pos="6480"/>
+        </w:tabs>
+        <w:ind w:left="6480" w:hanging="360"/>
+      </w:pPr>
+      <w:rPr>
+        <w:rFonts w:ascii="Wingdings" w:hAnsi="Wingdings" w:hint="default"/>
+        <w:sz w:val="20"/>
+      </w:rPr>
+    </w:lvl>
+  </w:abstractNum>
+  <w:abstractNum w:abstractNumId="10" w15:restartNumberingAfterBreak="0">
     <w:nsid w:val="286C03F0"/>
     <w:multiLevelType w:val="multilevel"/>
     <w:tmpl w:val="7C80C076"/>
@@ -2633,7 +3020,120 @@
       </w:pPr>
     </w:lvl>
   </w:abstractNum>
-  <w:abstractNum w:abstractNumId="9" w15:restartNumberingAfterBreak="0">
+  <w:abstractNum w:abstractNumId="11" w15:restartNumberingAfterBreak="0">
+    <w:nsid w:val="2BB75555"/>
+    <w:multiLevelType w:val="multilevel"/>
+    <w:tmpl w:val="AE92B47C"/>
+    <w:lvl w:ilvl="0">
+      <w:start w:val="1"/>
+      <w:numFmt w:val="decimal"/>
+      <w:lvlText w:val="%1."/>
+      <w:lvlJc w:val="left"/>
+      <w:pPr>
+        <w:tabs>
+          <w:tab w:val="num" w:pos="720"/>
+        </w:tabs>
+        <w:ind w:left="720" w:hanging="360"/>
+      </w:pPr>
+    </w:lvl>
+    <w:lvl w:ilvl="1" w:tentative="1">
+      <w:start w:val="1"/>
+      <w:numFmt w:val="decimal"/>
+      <w:lvlText w:val="%2."/>
+      <w:lvlJc w:val="left"/>
+      <w:pPr>
+        <w:tabs>
+          <w:tab w:val="num" w:pos="1440"/>
+        </w:tabs>
+        <w:ind w:left="1440" w:hanging="360"/>
+      </w:pPr>
+    </w:lvl>
+    <w:lvl w:ilvl="2" w:tentative="1">
+      <w:start w:val="1"/>
+      <w:numFmt w:val="decimal"/>
+      <w:lvlText w:val="%3."/>
+      <w:lvlJc w:val="left"/>
+      <w:pPr>
+        <w:tabs>
+          <w:tab w:val="num" w:pos="2160"/>
+        </w:tabs>
+        <w:ind w:left="2160" w:hanging="360"/>
+      </w:pPr>
+    </w:lvl>
+    <w:lvl w:ilvl="3" w:tentative="1">
+      <w:start w:val="1"/>
+      <w:numFmt w:val="decimal"/>
+      <w:lvlText w:val="%4."/>
+      <w:lvlJc w:val="left"/>
+      <w:pPr>
+        <w:tabs>
+          <w:tab w:val="num" w:pos="2880"/>
+        </w:tabs>
+        <w:ind w:left="2880" w:hanging="360"/>
+      </w:pPr>
+    </w:lvl>
+    <w:lvl w:ilvl="4" w:tentative="1">
+      <w:start w:val="1"/>
+      <w:numFmt w:val="decimal"/>
+      <w:lvlText w:val="%5."/>
+      <w:lvlJc w:val="left"/>
+      <w:pPr>
+        <w:tabs>
+          <w:tab w:val="num" w:pos="3600"/>
+        </w:tabs>
+        <w:ind w:left="3600" w:hanging="360"/>
+      </w:pPr>
+    </w:lvl>
+    <w:lvl w:ilvl="5" w:tentative="1">
+      <w:start w:val="1"/>
+      <w:numFmt w:val="decimal"/>
+      <w:lvlText w:val="%6."/>
+      <w:lvlJc w:val="left"/>
+      <w:pPr>
+        <w:tabs>
+          <w:tab w:val="num" w:pos="4320"/>
+        </w:tabs>
+        <w:ind w:left="4320" w:hanging="360"/>
+      </w:pPr>
+    </w:lvl>
+    <w:lvl w:ilvl="6" w:tentative="1">
+      <w:start w:val="1"/>
+      <w:numFmt w:val="decimal"/>
+      <w:lvlText w:val="%7."/>
+      <w:lvlJc w:val="left"/>
+      <w:pPr>
+        <w:tabs>
+          <w:tab w:val="num" w:pos="5040"/>
+        </w:tabs>
+        <w:ind w:left="5040" w:hanging="360"/>
+      </w:pPr>
+    </w:lvl>
+    <w:lvl w:ilvl="7" w:tentative="1">
+      <w:start w:val="1"/>
+      <w:numFmt w:val="decimal"/>
+      <w:lvlText w:val="%8."/>
+      <w:lvlJc w:val="left"/>
+      <w:pPr>
+        <w:tabs>
+          <w:tab w:val="num" w:pos="5760"/>
+        </w:tabs>
+        <w:ind w:left="5760" w:hanging="360"/>
+      </w:pPr>
+    </w:lvl>
+    <w:lvl w:ilvl="8" w:tentative="1">
+      <w:start w:val="1"/>
+      <w:numFmt w:val="decimal"/>
+      <w:lvlText w:val="%9."/>
+      <w:lvlJc w:val="left"/>
+      <w:pPr>
+        <w:tabs>
+          <w:tab w:val="num" w:pos="6480"/>
+        </w:tabs>
+        <w:ind w:left="6480" w:hanging="360"/>
+      </w:pPr>
+    </w:lvl>
+  </w:abstractNum>
+  <w:abstractNum w:abstractNumId="12" w15:restartNumberingAfterBreak="0">
     <w:nsid w:val="2F730D85"/>
     <w:multiLevelType w:val="multilevel"/>
     <w:tmpl w:val="AFBC66A6"/>
@@ -2746,7 +3246,7 @@
       </w:pPr>
     </w:lvl>
   </w:abstractNum>
-  <w:abstractNum w:abstractNumId="10" w15:restartNumberingAfterBreak="0">
+  <w:abstractNum w:abstractNumId="13" w15:restartNumberingAfterBreak="0">
     <w:nsid w:val="389C05FD"/>
     <w:multiLevelType w:val="hybridMultilevel"/>
     <w:tmpl w:val="ED4AEEE2"/>
@@ -2832,7 +3332,156 @@
       </w:pPr>
     </w:lvl>
   </w:abstractNum>
-  <w:abstractNum w:abstractNumId="11" w15:restartNumberingAfterBreak="0">
+  <w:abstractNum w:abstractNumId="14" w15:restartNumberingAfterBreak="0">
+    <w:nsid w:val="39970D4B"/>
+    <w:multiLevelType w:val="multilevel"/>
+    <w:tmpl w:val="519673B8"/>
+    <w:lvl w:ilvl="0">
+      <w:start w:val="1"/>
+      <w:numFmt w:val="bullet"/>
+      <w:lvlText w:val=""/>
+      <w:lvlJc w:val="left"/>
+      <w:pPr>
+        <w:tabs>
+          <w:tab w:val="num" w:pos="720"/>
+        </w:tabs>
+        <w:ind w:left="720" w:hanging="360"/>
+      </w:pPr>
+      <w:rPr>
+        <w:rFonts w:ascii="Symbol" w:hAnsi="Symbol" w:hint="default"/>
+        <w:sz w:val="20"/>
+      </w:rPr>
+    </w:lvl>
+    <w:lvl w:ilvl="1" w:tentative="1">
+      <w:start w:val="1"/>
+      <w:numFmt w:val="bullet"/>
+      <w:lvlText w:val="o"/>
+      <w:lvlJc w:val="left"/>
+      <w:pPr>
+        <w:tabs>
+          <w:tab w:val="num" w:pos="1440"/>
+        </w:tabs>
+        <w:ind w:left="1440" w:hanging="360"/>
+      </w:pPr>
+      <w:rPr>
+        <w:rFonts w:ascii="Courier New" w:hAnsi="Courier New" w:hint="default"/>
+        <w:sz w:val="20"/>
+      </w:rPr>
+    </w:lvl>
+    <w:lvl w:ilvl="2" w:tentative="1">
+      <w:start w:val="1"/>
+      <w:numFmt w:val="bullet"/>
+      <w:lvlText w:val=""/>
+      <w:lvlJc w:val="left"/>
+      <w:pPr>
+        <w:tabs>
+          <w:tab w:val="num" w:pos="2160"/>
+        </w:tabs>
+        <w:ind w:left="2160" w:hanging="360"/>
+      </w:pPr>
+      <w:rPr>
+        <w:rFonts w:ascii="Wingdings" w:hAnsi="Wingdings" w:hint="default"/>
+        <w:sz w:val="20"/>
+      </w:rPr>
+    </w:lvl>
+    <w:lvl w:ilvl="3" w:tentative="1">
+      <w:start w:val="1"/>
+      <w:numFmt w:val="bullet"/>
+      <w:lvlText w:val=""/>
+      <w:lvlJc w:val="left"/>
+      <w:pPr>
+        <w:tabs>
+          <w:tab w:val="num" w:pos="2880"/>
+        </w:tabs>
+        <w:ind w:left="2880" w:hanging="360"/>
+      </w:pPr>
+      <w:rPr>
+        <w:rFonts w:ascii="Wingdings" w:hAnsi="Wingdings" w:hint="default"/>
+        <w:sz w:val="20"/>
+      </w:rPr>
+    </w:lvl>
+    <w:lvl w:ilvl="4" w:tentative="1">
+      <w:start w:val="1"/>
+      <w:numFmt w:val="bullet"/>
+      <w:lvlText w:val=""/>
+      <w:lvlJc w:val="left"/>
+      <w:pPr>
+        <w:tabs>
+          <w:tab w:val="num" w:pos="3600"/>
+        </w:tabs>
+        <w:ind w:left="3600" w:hanging="360"/>
+      </w:pPr>
+      <w:rPr>
+        <w:rFonts w:ascii="Wingdings" w:hAnsi="Wingdings" w:hint="default"/>
+        <w:sz w:val="20"/>
+      </w:rPr>
+    </w:lvl>
+    <w:lvl w:ilvl="5" w:tentative="1">
+      <w:start w:val="1"/>
+      <w:numFmt w:val="bullet"/>
+      <w:lvlText w:val=""/>
+      <w:lvlJc w:val="left"/>
+      <w:pPr>
+        <w:tabs>
+          <w:tab w:val="num" w:pos="4320"/>
+        </w:tabs>
+        <w:ind w:left="4320" w:hanging="360"/>
+      </w:pPr>
+      <w:rPr>
+        <w:rFonts w:ascii="Wingdings" w:hAnsi="Wingdings" w:hint="default"/>
+        <w:sz w:val="20"/>
+      </w:rPr>
+    </w:lvl>
+    <w:lvl w:ilvl="6" w:tentative="1">
+      <w:start w:val="1"/>
+      <w:numFmt w:val="bullet"/>
+      <w:lvlText w:val=""/>
+      <w:lvlJc w:val="left"/>
+      <w:pPr>
+        <w:tabs>
+          <w:tab w:val="num" w:pos="5040"/>
+        </w:tabs>
+        <w:ind w:left="5040" w:hanging="360"/>
+      </w:pPr>
+      <w:rPr>
+        <w:rFonts w:ascii="Wingdings" w:hAnsi="Wingdings" w:hint="default"/>
+        <w:sz w:val="20"/>
+      </w:rPr>
+    </w:lvl>
+    <w:lvl w:ilvl="7" w:tentative="1">
+      <w:start w:val="1"/>
+      <w:numFmt w:val="bullet"/>
+      <w:lvlText w:val=""/>
+      <w:lvlJc w:val="left"/>
+      <w:pPr>
+        <w:tabs>
+          <w:tab w:val="num" w:pos="5760"/>
+        </w:tabs>
+        <w:ind w:left="5760" w:hanging="360"/>
+      </w:pPr>
+      <w:rPr>
+        <w:rFonts w:ascii="Wingdings" w:hAnsi="Wingdings" w:hint="default"/>
+        <w:sz w:val="20"/>
+      </w:rPr>
+    </w:lvl>
+    <w:lvl w:ilvl="8" w:tentative="1">
+      <w:start w:val="1"/>
+      <w:numFmt w:val="bullet"/>
+      <w:lvlText w:val=""/>
+      <w:lvlJc w:val="left"/>
+      <w:pPr>
+        <w:tabs>
+          <w:tab w:val="num" w:pos="6480"/>
+        </w:tabs>
+        <w:ind w:left="6480" w:hanging="360"/>
+      </w:pPr>
+      <w:rPr>
+        <w:rFonts w:ascii="Wingdings" w:hAnsi="Wingdings" w:hint="default"/>
+        <w:sz w:val="20"/>
+      </w:rPr>
+    </w:lvl>
+  </w:abstractNum>
+  <w:abstractNum w:abstractNumId="15" w15:restartNumberingAfterBreak="0">
     <w:nsid w:val="3AE6569B"/>
     <w:multiLevelType w:val="multilevel"/>
     <w:tmpl w:val="981A9C34"/>
@@ -2981,7 +3630,156 @@
       </w:rPr>
     </w:lvl>
   </w:abstractNum>
-  <w:abstractNum w:abstractNumId="12" w15:restartNumberingAfterBreak="0">
+  <w:abstractNum w:abstractNumId="16" w15:restartNumberingAfterBreak="0">
+    <w:nsid w:val="3C1C392F"/>
+    <w:multiLevelType w:val="multilevel"/>
+    <w:tmpl w:val="F5567850"/>
+    <w:lvl w:ilvl="0">
+      <w:start w:val="1"/>
+      <w:numFmt w:val="bullet"/>
+      <w:lvlText w:val=""/>
+      <w:lvlJc w:val="left"/>
+      <w:pPr>
+        <w:tabs>
+          <w:tab w:val="num" w:pos="720"/>
+        </w:tabs>
+        <w:ind w:left="720" w:hanging="360"/>
+      </w:pPr>
+      <w:rPr>
+        <w:rFonts w:ascii="Symbol" w:hAnsi="Symbol" w:hint="default"/>
+        <w:sz w:val="20"/>
+      </w:rPr>
+    </w:lvl>
+    <w:lvl w:ilvl="1" w:tentative="1">
+      <w:start w:val="1"/>
+      <w:numFmt w:val="bullet"/>
+      <w:lvlText w:val="o"/>
+      <w:lvlJc w:val="left"/>
+      <w:pPr>
+        <w:tabs>
+          <w:tab w:val="num" w:pos="1440"/>
+        </w:tabs>
+        <w:ind w:left="1440" w:hanging="360"/>
+      </w:pPr>
+      <w:rPr>
+        <w:rFonts w:ascii="Courier New" w:hAnsi="Courier New" w:hint="default"/>
+        <w:sz w:val="20"/>
+      </w:rPr>
+    </w:lvl>
+    <w:lvl w:ilvl="2" w:tentative="1">
+      <w:start w:val="1"/>
+      <w:numFmt w:val="bullet"/>
+      <w:lvlText w:val=""/>
+      <w:lvlJc w:val="left"/>
+      <w:pPr>
+        <w:tabs>
+          <w:tab w:val="num" w:pos="2160"/>
+        </w:tabs>
+        <w:ind w:left="2160" w:hanging="360"/>
+      </w:pPr>
+      <w:rPr>
+        <w:rFonts w:ascii="Wingdings" w:hAnsi="Wingdings" w:hint="default"/>
+        <w:sz w:val="20"/>
+      </w:rPr>
+    </w:lvl>
+    <w:lvl w:ilvl="3" w:tentative="1">
+      <w:start w:val="1"/>
+      <w:numFmt w:val="bullet"/>
+      <w:lvlText w:val=""/>
+      <w:lvlJc w:val="left"/>
+      <w:pPr>
+        <w:tabs>
+          <w:tab w:val="num" w:pos="2880"/>
+        </w:tabs>
+        <w:ind w:left="2880" w:hanging="360"/>
+      </w:pPr>
+      <w:rPr>
+        <w:rFonts w:ascii="Wingdings" w:hAnsi="Wingdings" w:hint="default"/>
+        <w:sz w:val="20"/>
+      </w:rPr>
+    </w:lvl>
+    <w:lvl w:ilvl="4" w:tentative="1">
+      <w:start w:val="1"/>
+      <w:numFmt w:val="bullet"/>
+      <w:lvlText w:val=""/>
+      <w:lvlJc w:val="left"/>
+      <w:pPr>
+        <w:tabs>
+          <w:tab w:val="num" w:pos="3600"/>
+        </w:tabs>
+        <w:ind w:left="3600" w:hanging="360"/>
+      </w:pPr>
+      <w:rPr>
+        <w:rFonts w:ascii="Wingdings" w:hAnsi="Wingdings" w:hint="default"/>
+        <w:sz w:val="20"/>
+      </w:rPr>
+    </w:lvl>
+    <w:lvl w:ilvl="5" w:tentative="1">
+      <w:start w:val="1"/>
+      <w:numFmt w:val="bullet"/>
+      <w:lvlText w:val=""/>
+      <w:lvlJc w:val="left"/>
+      <w:pPr>
+        <w:tabs>
+          <w:tab w:val="num" w:pos="4320"/>
+        </w:tabs>
+        <w:ind w:left="4320" w:hanging="360"/>
+      </w:pPr>
+      <w:rPr>
+        <w:rFonts w:ascii="Wingdings" w:hAnsi="Wingdings" w:hint="default"/>
+        <w:sz w:val="20"/>
+      </w:rPr>
+    </w:lvl>
+    <w:lvl w:ilvl="6" w:tentative="1">
+      <w:start w:val="1"/>
+      <w:numFmt w:val="bullet"/>
+      <w:lvlText w:val=""/>
+      <w:lvlJc w:val="left"/>
+      <w:pPr>
+        <w:tabs>
+          <w:tab w:val="num" w:pos="5040"/>
+        </w:tabs>
+        <w:ind w:left="5040" w:hanging="360"/>
+      </w:pPr>
+      <w:rPr>
+        <w:rFonts w:ascii="Wingdings" w:hAnsi="Wingdings" w:hint="default"/>
+        <w:sz w:val="20"/>
+      </w:rPr>
+    </w:lvl>
+    <w:lvl w:ilvl="7" w:tentative="1">
+      <w:start w:val="1"/>
+      <w:numFmt w:val="bullet"/>
+      <w:lvlText w:val=""/>
+      <w:lvlJc w:val="left"/>
+      <w:pPr>
+        <w:tabs>
+          <w:tab w:val="num" w:pos="5760"/>
+        </w:tabs>
+        <w:ind w:left="5760" w:hanging="360"/>
+      </w:pPr>
+      <w:rPr>
+        <w:rFonts w:ascii="Wingdings" w:hAnsi="Wingdings" w:hint="default"/>
+        <w:sz w:val="20"/>
+      </w:rPr>
+    </w:lvl>
+    <w:lvl w:ilvl="8" w:tentative="1">
+      <w:start w:val="1"/>
+      <w:numFmt w:val="bullet"/>
+      <w:lvlText w:val=""/>
+      <w:lvlJc w:val="left"/>
+      <w:pPr>
+        <w:tabs>
+          <w:tab w:val="num" w:pos="6480"/>
+        </w:tabs>
+        <w:ind w:left="6480" w:hanging="360"/>
+      </w:pPr>
+      <w:rPr>
+        <w:rFonts w:ascii="Wingdings" w:hAnsi="Wingdings" w:hint="default"/>
+        <w:sz w:val="20"/>
+      </w:rPr>
+    </w:lvl>
+  </w:abstractNum>
+  <w:abstractNum w:abstractNumId="17" w15:restartNumberingAfterBreak="0">
     <w:nsid w:val="3C1D7643"/>
     <w:multiLevelType w:val="multilevel"/>
     <w:tmpl w:val="56601F28"/>
@@ -3130,7 +3928,418 @@
       </w:rPr>
     </w:lvl>
   </w:abstractNum>
-  <w:abstractNum w:abstractNumId="13" w15:restartNumberingAfterBreak="0">
+  <w:abstractNum w:abstractNumId="18" w15:restartNumberingAfterBreak="0">
+    <w:nsid w:val="4976725B"/>
+    <w:multiLevelType w:val="multilevel"/>
+    <w:tmpl w:val="CD76A626"/>
+    <w:lvl w:ilvl="0">
+      <w:start w:val="1"/>
+      <w:numFmt w:val="bullet"/>
+      <w:lvlText w:val=""/>
+      <w:lvlJc w:val="left"/>
+      <w:pPr>
+        <w:tabs>
+          <w:tab w:val="num" w:pos="720"/>
+        </w:tabs>
+        <w:ind w:left="720" w:hanging="360"/>
+      </w:pPr>
+      <w:rPr>
+        <w:rFonts w:ascii="Symbol" w:hAnsi="Symbol" w:hint="default"/>
+        <w:sz w:val="20"/>
+      </w:rPr>
+    </w:lvl>
+    <w:lvl w:ilvl="1" w:tentative="1">
+      <w:start w:val="1"/>
+      <w:numFmt w:val="bullet"/>
+      <w:lvlText w:val="o"/>
+      <w:lvlJc w:val="left"/>
+      <w:pPr>
+        <w:tabs>
+          <w:tab w:val="num" w:pos="1440"/>
+        </w:tabs>
+        <w:ind w:left="1440" w:hanging="360"/>
+      </w:pPr>
+      <w:rPr>
+        <w:rFonts w:ascii="Courier New" w:hAnsi="Courier New" w:hint="default"/>
+        <w:sz w:val="20"/>
+      </w:rPr>
+    </w:lvl>
+    <w:lvl w:ilvl="2" w:tentative="1">
+      <w:start w:val="1"/>
+      <w:numFmt w:val="bullet"/>
+      <w:lvlText w:val=""/>
+      <w:lvlJc w:val="left"/>
+      <w:pPr>
+        <w:tabs>
+          <w:tab w:val="num" w:pos="2160"/>
+        </w:tabs>
+        <w:ind w:left="2160" w:hanging="360"/>
+      </w:pPr>
+      <w:rPr>
+        <w:rFonts w:ascii="Wingdings" w:hAnsi="Wingdings" w:hint="default"/>
+        <w:sz w:val="20"/>
+      </w:rPr>
+    </w:lvl>
+    <w:lvl w:ilvl="3" w:tentative="1">
+      <w:start w:val="1"/>
+      <w:numFmt w:val="bullet"/>
+      <w:lvlText w:val=""/>
+      <w:lvlJc w:val="left"/>
+      <w:pPr>
+        <w:tabs>
+          <w:tab w:val="num" w:pos="2880"/>
+        </w:tabs>
+        <w:ind w:left="2880" w:hanging="360"/>
+      </w:pPr>
+      <w:rPr>
+        <w:rFonts w:ascii="Wingdings" w:hAnsi="Wingdings" w:hint="default"/>
+        <w:sz w:val="20"/>
+      </w:rPr>
+    </w:lvl>
+    <w:lvl w:ilvl="4" w:tentative="1">
+      <w:start w:val="1"/>
+      <w:numFmt w:val="bullet"/>
+      <w:lvlText w:val=""/>
+      <w:lvlJc w:val="left"/>
+      <w:pPr>
+        <w:tabs>
+          <w:tab w:val="num" w:pos="3600"/>
+        </w:tabs>
+        <w:ind w:left="3600" w:hanging="360"/>
+      </w:pPr>
+      <w:rPr>
+        <w:rFonts w:ascii="Wingdings" w:hAnsi="Wingdings" w:hint="default"/>
+        <w:sz w:val="20"/>
+      </w:rPr>
+    </w:lvl>
+    <w:lvl w:ilvl="5" w:tentative="1">
+      <w:start w:val="1"/>
+      <w:numFmt w:val="bullet"/>
+      <w:lvlText w:val=""/>
+      <w:lvlJc w:val="left"/>
+      <w:pPr>
+        <w:tabs>
+          <w:tab w:val="num" w:pos="4320"/>
+        </w:tabs>
+        <w:ind w:left="4320" w:hanging="360"/>
+      </w:pPr>
+      <w:rPr>
+        <w:rFonts w:ascii="Wingdings" w:hAnsi="Wingdings" w:hint="default"/>
+        <w:sz w:val="20"/>
+      </w:rPr>
+    </w:lvl>
+    <w:lvl w:ilvl="6" w:tentative="1">
+      <w:start w:val="1"/>
+      <w:numFmt w:val="bullet"/>
+      <w:lvlText w:val=""/>
+      <w:lvlJc w:val="left"/>
+      <w:pPr>
+        <w:tabs>
+          <w:tab w:val="num" w:pos="5040"/>
+        </w:tabs>
+        <w:ind w:left="5040" w:hanging="360"/>
+      </w:pPr>
+      <w:rPr>
+        <w:rFonts w:ascii="Wingdings" w:hAnsi="Wingdings" w:hint="default"/>
+        <w:sz w:val="20"/>
+      </w:rPr>
+    </w:lvl>
+    <w:lvl w:ilvl="7" w:tentative="1">
+      <w:start w:val="1"/>
+      <w:numFmt w:val="bullet"/>
+      <w:lvlText w:val=""/>
+      <w:lvlJc w:val="left"/>
+      <w:pPr>
+        <w:tabs>
+          <w:tab w:val="num" w:pos="5760"/>
+        </w:tabs>
+        <w:ind w:left="5760" w:hanging="360"/>
+      </w:pPr>
+      <w:rPr>
+        <w:rFonts w:ascii="Wingdings" w:hAnsi="Wingdings" w:hint="default"/>
+        <w:sz w:val="20"/>
+      </w:rPr>
+    </w:lvl>
+    <w:lvl w:ilvl="8" w:tentative="1">
+      <w:start w:val="1"/>
+      <w:numFmt w:val="bullet"/>
+      <w:lvlText w:val=""/>
+      <w:lvlJc w:val="left"/>
+      <w:pPr>
+        <w:tabs>
+          <w:tab w:val="num" w:pos="6480"/>
+        </w:tabs>
+        <w:ind w:left="6480" w:hanging="360"/>
+      </w:pPr>
+      <w:rPr>
+        <w:rFonts w:ascii="Wingdings" w:hAnsi="Wingdings" w:hint="default"/>
+        <w:sz w:val="20"/>
+      </w:rPr>
+    </w:lvl>
+  </w:abstractNum>
+  <w:abstractNum w:abstractNumId="19" w15:restartNumberingAfterBreak="0">
+    <w:nsid w:val="4E4B4781"/>
+    <w:multiLevelType w:val="multilevel"/>
+    <w:tmpl w:val="BCD826F4"/>
+    <w:lvl w:ilvl="0">
+      <w:start w:val="1"/>
+      <w:numFmt w:val="bullet"/>
+      <w:lvlText w:val=""/>
+      <w:lvlJc w:val="left"/>
+      <w:pPr>
+        <w:tabs>
+          <w:tab w:val="num" w:pos="720"/>
+        </w:tabs>
+        <w:ind w:left="720" w:hanging="360"/>
+      </w:pPr>
+      <w:rPr>
+        <w:rFonts w:ascii="Symbol" w:hAnsi="Symbol" w:hint="default"/>
+        <w:sz w:val="20"/>
+      </w:rPr>
+    </w:lvl>
+    <w:lvl w:ilvl="1" w:tentative="1">
+      <w:start w:val="1"/>
+      <w:numFmt w:val="bullet"/>
+      <w:lvlText w:val="o"/>
+      <w:lvlJc w:val="left"/>
+      <w:pPr>
+        <w:tabs>
+          <w:tab w:val="num" w:pos="1440"/>
+        </w:tabs>
+        <w:ind w:left="1440" w:hanging="360"/>
+      </w:pPr>
+      <w:rPr>
+        <w:rFonts w:ascii="Courier New" w:hAnsi="Courier New" w:hint="default"/>
+        <w:sz w:val="20"/>
+      </w:rPr>
+    </w:lvl>
+    <w:lvl w:ilvl="2" w:tentative="1">
+      <w:start w:val="1"/>
+      <w:numFmt w:val="bullet"/>
+      <w:lvlText w:val=""/>
+      <w:lvlJc w:val="left"/>
+      <w:pPr>
+        <w:tabs>
+          <w:tab w:val="num" w:pos="2160"/>
+        </w:tabs>
+        <w:ind w:left="2160" w:hanging="360"/>
+      </w:pPr>
+      <w:rPr>
+        <w:rFonts w:ascii="Wingdings" w:hAnsi="Wingdings" w:hint="default"/>
+        <w:sz w:val="20"/>
+      </w:rPr>
+    </w:lvl>
+    <w:lvl w:ilvl="3" w:tentative="1">
+      <w:start w:val="1"/>
+      <w:numFmt w:val="bullet"/>
+      <w:lvlText w:val=""/>
+      <w:lvlJc w:val="left"/>
+      <w:pPr>
+        <w:tabs>
+          <w:tab w:val="num" w:pos="2880"/>
+        </w:tabs>
+        <w:ind w:left="2880" w:hanging="360"/>
+      </w:pPr>
+      <w:rPr>
+        <w:rFonts w:ascii="Wingdings" w:hAnsi="Wingdings" w:hint="default"/>
+        <w:sz w:val="20"/>
+      </w:rPr>
+    </w:lvl>
+    <w:lvl w:ilvl="4" w:tentative="1">
+      <w:start w:val="1"/>
+      <w:numFmt w:val="bullet"/>
+      <w:lvlText w:val=""/>
+      <w:lvlJc w:val="left"/>
+      <w:pPr>
+        <w:tabs>
+          <w:tab w:val="num" w:pos="3600"/>
+        </w:tabs>
+        <w:ind w:left="3600" w:hanging="360"/>
+      </w:pPr>
+      <w:rPr>
+        <w:rFonts w:ascii="Wingdings" w:hAnsi="Wingdings" w:hint="default"/>
+        <w:sz w:val="20"/>
+      </w:rPr>
+    </w:lvl>
+    <w:lvl w:ilvl="5" w:tentative="1">
+      <w:start w:val="1"/>
+      <w:numFmt w:val="bullet"/>
+      <w:lvlText w:val=""/>
+      <w:lvlJc w:val="left"/>
+      <w:pPr>
+        <w:tabs>
+          <w:tab w:val="num" w:pos="4320"/>
+        </w:tabs>
+        <w:ind w:left="4320" w:hanging="360"/>
+      </w:pPr>
+      <w:rPr>
+        <w:rFonts w:ascii="Wingdings" w:hAnsi="Wingdings" w:hint="default"/>
+        <w:sz w:val="20"/>
+      </w:rPr>
+    </w:lvl>
+    <w:lvl w:ilvl="6" w:tentative="1">
+      <w:start w:val="1"/>
+      <w:numFmt w:val="bullet"/>
+      <w:lvlText w:val=""/>
+      <w:lvlJc w:val="left"/>
+      <w:pPr>
+        <w:tabs>
+          <w:tab w:val="num" w:pos="5040"/>
+        </w:tabs>
+        <w:ind w:left="5040" w:hanging="360"/>
+      </w:pPr>
+      <w:rPr>
+        <w:rFonts w:ascii="Wingdings" w:hAnsi="Wingdings" w:hint="default"/>
+        <w:sz w:val="20"/>
+      </w:rPr>
+    </w:lvl>
+    <w:lvl w:ilvl="7" w:tentative="1">
+      <w:start w:val="1"/>
+      <w:numFmt w:val="bullet"/>
+      <w:lvlText w:val=""/>
+      <w:lvlJc w:val="left"/>
+      <w:pPr>
+        <w:tabs>
+          <w:tab w:val="num" w:pos="5760"/>
+        </w:tabs>
+        <w:ind w:left="5760" w:hanging="360"/>
+      </w:pPr>
+      <w:rPr>
+        <w:rFonts w:ascii="Wingdings" w:hAnsi="Wingdings" w:hint="default"/>
+        <w:sz w:val="20"/>
+      </w:rPr>
+    </w:lvl>
+    <w:lvl w:ilvl="8" w:tentative="1">
+      <w:start w:val="1"/>
+      <w:numFmt w:val="bullet"/>
+      <w:lvlText w:val=""/>
+      <w:lvlJc w:val="left"/>
+      <w:pPr>
+        <w:tabs>
+          <w:tab w:val="num" w:pos="6480"/>
+        </w:tabs>
+        <w:ind w:left="6480" w:hanging="360"/>
+      </w:pPr>
+      <w:rPr>
+        <w:rFonts w:ascii="Wingdings" w:hAnsi="Wingdings" w:hint="default"/>
+        <w:sz w:val="20"/>
+      </w:rPr>
+    </w:lvl>
+  </w:abstractNum>
+  <w:abstractNum w:abstractNumId="20" w15:restartNumberingAfterBreak="0">
+    <w:nsid w:val="5E2B5ACB"/>
+    <w:multiLevelType w:val="multilevel"/>
+    <w:tmpl w:val="DD4678A0"/>
+    <w:lvl w:ilvl="0">
+      <w:start w:val="1"/>
+      <w:numFmt w:val="decimal"/>
+      <w:lvlText w:val="%1."/>
+      <w:lvlJc w:val="left"/>
+      <w:pPr>
+        <w:tabs>
+          <w:tab w:val="num" w:pos="720"/>
+        </w:tabs>
+        <w:ind w:left="720" w:hanging="360"/>
+      </w:pPr>
+    </w:lvl>
+    <w:lvl w:ilvl="1" w:tentative="1">
+      <w:start w:val="1"/>
+      <w:numFmt w:val="decimal"/>
+      <w:lvlText w:val="%2."/>
+      <w:lvlJc w:val="left"/>
+      <w:pPr>
+        <w:tabs>
+          <w:tab w:val="num" w:pos="1440"/>
+        </w:tabs>
+        <w:ind w:left="1440" w:hanging="360"/>
+      </w:pPr>
+    </w:lvl>
+    <w:lvl w:ilvl="2" w:tentative="1">
+      <w:start w:val="1"/>
+      <w:numFmt w:val="decimal"/>
+      <w:lvlText w:val="%3."/>
+      <w:lvlJc w:val="left"/>
+      <w:pPr>
+        <w:tabs>
+          <w:tab w:val="num" w:pos="2160"/>
+        </w:tabs>
+        <w:ind w:left="2160" w:hanging="360"/>
+      </w:pPr>
+    </w:lvl>
+    <w:lvl w:ilvl="3" w:tentative="1">
+      <w:start w:val="1"/>
+      <w:numFmt w:val="decimal"/>
+      <w:lvlText w:val="%4."/>
+      <w:lvlJc w:val="left"/>
+      <w:pPr>
+        <w:tabs>
+          <w:tab w:val="num" w:pos="2880"/>
+        </w:tabs>
+        <w:ind w:left="2880" w:hanging="360"/>
+      </w:pPr>
+    </w:lvl>
+    <w:lvl w:ilvl="4" w:tentative="1">
+      <w:start w:val="1"/>
+      <w:numFmt w:val="decimal"/>
+      <w:lvlText w:val="%5."/>
+      <w:lvlJc w:val="left"/>
+      <w:pPr>
+        <w:tabs>
+          <w:tab w:val="num" w:pos="3600"/>
+        </w:tabs>
+        <w:ind w:left="3600" w:hanging="360"/>
+      </w:pPr>
+    </w:lvl>
+    <w:lvl w:ilvl="5" w:tentative="1">
+      <w:start w:val="1"/>
+      <w:numFmt w:val="decimal"/>
+      <w:lvlText w:val="%6."/>
+      <w:lvlJc w:val="left"/>
+      <w:pPr>
+        <w:tabs>
+          <w:tab w:val="num" w:pos="4320"/>
+        </w:tabs>
+        <w:ind w:left="4320" w:hanging="360"/>
+      </w:pPr>
+    </w:lvl>
+    <w:lvl w:ilvl="6" w:tentative="1">
+      <w:start w:val="1"/>
+      <w:numFmt w:val="decimal"/>
+      <w:lvlText w:val="%7."/>
+      <w:lvlJc w:val="left"/>
+      <w:pPr>
+        <w:tabs>
+          <w:tab w:val="num" w:pos="5040"/>
+        </w:tabs>
+        <w:ind w:left="5040" w:hanging="360"/>
+      </w:pPr>
+    </w:lvl>
+    <w:lvl w:ilvl="7" w:tentative="1">
+      <w:start w:val="1"/>
+      <w:numFmt w:val="decimal"/>
+      <w:lvlText w:val="%8."/>
+      <w:lvlJc w:val="left"/>
+      <w:pPr>
+        <w:tabs>
+          <w:tab w:val="num" w:pos="5760"/>
+        </w:tabs>
+        <w:ind w:left="5760" w:hanging="360"/>
+      </w:pPr>
+    </w:lvl>
+    <w:lvl w:ilvl="8" w:tentative="1">
+      <w:start w:val="1"/>
+      <w:numFmt w:val="decimal"/>
+      <w:lvlText w:val="%9."/>
+      <w:lvlJc w:val="left"/>
+      <w:pPr>
+        <w:tabs>
+          <w:tab w:val="num" w:pos="6480"/>
+        </w:tabs>
+        <w:ind w:left="6480" w:hanging="360"/>
+      </w:pPr>
+    </w:lvl>
+  </w:abstractNum>
+  <w:abstractNum w:abstractNumId="21" w15:restartNumberingAfterBreak="0">
     <w:nsid w:val="60FD2621"/>
     <w:multiLevelType w:val="multilevel"/>
     <w:tmpl w:val="DCC8A7B4"/>
@@ -3279,7 +4488,7 @@
       </w:rPr>
     </w:lvl>
   </w:abstractNum>
-  <w:abstractNum w:abstractNumId="14" w15:restartNumberingAfterBreak="0">
+  <w:abstractNum w:abstractNumId="22" w15:restartNumberingAfterBreak="0">
     <w:nsid w:val="676676F4"/>
     <w:multiLevelType w:val="multilevel"/>
     <w:tmpl w:val="95186802"/>
@@ -3428,7 +4637,156 @@
       </w:rPr>
     </w:lvl>
   </w:abstractNum>
-  <w:abstractNum w:abstractNumId="15" w15:restartNumberingAfterBreak="0">
+  <w:abstractNum w:abstractNumId="23" w15:restartNumberingAfterBreak="0">
+    <w:nsid w:val="6DB21DA0"/>
+    <w:multiLevelType w:val="multilevel"/>
+    <w:tmpl w:val="62B65D9A"/>
+    <w:lvl w:ilvl="0">
+      <w:start w:val="1"/>
+      <w:numFmt w:val="bullet"/>
+      <w:lvlText w:val=""/>
+      <w:lvlJc w:val="left"/>
+      <w:pPr>
+        <w:tabs>
+          <w:tab w:val="num" w:pos="720"/>
+        </w:tabs>
+        <w:ind w:left="720" w:hanging="360"/>
+      </w:pPr>
+      <w:rPr>
+        <w:rFonts w:ascii="Symbol" w:hAnsi="Symbol" w:hint="default"/>
+        <w:sz w:val="20"/>
+      </w:rPr>
+    </w:lvl>
+    <w:lvl w:ilvl="1" w:tentative="1">
+      <w:start w:val="1"/>
+      <w:numFmt w:val="bullet"/>
+      <w:lvlText w:val="o"/>
+      <w:lvlJc w:val="left"/>
+      <w:pPr>
+        <w:tabs>
+          <w:tab w:val="num" w:pos="1440"/>
+        </w:tabs>
+        <w:ind w:left="1440" w:hanging="360"/>
+      </w:pPr>
+      <w:rPr>
+        <w:rFonts w:ascii="Courier New" w:hAnsi="Courier New" w:hint="default"/>
+        <w:sz w:val="20"/>
+      </w:rPr>
+    </w:lvl>
+    <w:lvl w:ilvl="2" w:tentative="1">
+      <w:start w:val="1"/>
+      <w:numFmt w:val="bullet"/>
+      <w:lvlText w:val=""/>
+      <w:lvlJc w:val="left"/>
+      <w:pPr>
+        <w:tabs>
+          <w:tab w:val="num" w:pos="2160"/>
+        </w:tabs>
+        <w:ind w:left="2160" w:hanging="360"/>
+      </w:pPr>
+      <w:rPr>
+        <w:rFonts w:ascii="Wingdings" w:hAnsi="Wingdings" w:hint="default"/>
+        <w:sz w:val="20"/>
+      </w:rPr>
+    </w:lvl>
+    <w:lvl w:ilvl="3" w:tentative="1">
+      <w:start w:val="1"/>
+      <w:numFmt w:val="bullet"/>
+      <w:lvlText w:val=""/>
+      <w:lvlJc w:val="left"/>
+      <w:pPr>
+        <w:tabs>
+          <w:tab w:val="num" w:pos="2880"/>
+        </w:tabs>
+        <w:ind w:left="2880" w:hanging="360"/>
+      </w:pPr>
+      <w:rPr>
+        <w:rFonts w:ascii="Wingdings" w:hAnsi="Wingdings" w:hint="default"/>
+        <w:sz w:val="20"/>
+      </w:rPr>
+    </w:lvl>
+    <w:lvl w:ilvl="4" w:tentative="1">
+      <w:start w:val="1"/>
+      <w:numFmt w:val="bullet"/>
+      <w:lvlText w:val=""/>
+      <w:lvlJc w:val="left"/>
+      <w:pPr>
+        <w:tabs>
+          <w:tab w:val="num" w:pos="3600"/>
+        </w:tabs>
+        <w:ind w:left="3600" w:hanging="360"/>
+      </w:pPr>
+      <w:rPr>
+        <w:rFonts w:ascii="Wingdings" w:hAnsi="Wingdings" w:hint="default"/>
+        <w:sz w:val="20"/>
+      </w:rPr>
+    </w:lvl>
+    <w:lvl w:ilvl="5" w:tentative="1">
+      <w:start w:val="1"/>
+      <w:numFmt w:val="bullet"/>
+      <w:lvlText w:val=""/>
+      <w:lvlJc w:val="left"/>
+      <w:pPr>
+        <w:tabs>
+          <w:tab w:val="num" w:pos="4320"/>
+        </w:tabs>
+        <w:ind w:left="4320" w:hanging="360"/>
+      </w:pPr>
+      <w:rPr>
+        <w:rFonts w:ascii="Wingdings" w:hAnsi="Wingdings" w:hint="default"/>
+        <w:sz w:val="20"/>
+      </w:rPr>
+    </w:lvl>
+    <w:lvl w:ilvl="6" w:tentative="1">
+      <w:start w:val="1"/>
+      <w:numFmt w:val="bullet"/>
+      <w:lvlText w:val=""/>
+      <w:lvlJc w:val="left"/>
+      <w:pPr>
+        <w:tabs>
+          <w:tab w:val="num" w:pos="5040"/>
+        </w:tabs>
+        <w:ind w:left="5040" w:hanging="360"/>
+      </w:pPr>
+      <w:rPr>
+        <w:rFonts w:ascii="Wingdings" w:hAnsi="Wingdings" w:hint="default"/>
+        <w:sz w:val="20"/>
+      </w:rPr>
+    </w:lvl>
+    <w:lvl w:ilvl="7" w:tentative="1">
+      <w:start w:val="1"/>
+      <w:numFmt w:val="bullet"/>
+      <w:lvlText w:val=""/>
+      <w:lvlJc w:val="left"/>
+      <w:pPr>
+        <w:tabs>
+          <w:tab w:val="num" w:pos="5760"/>
+        </w:tabs>
+        <w:ind w:left="5760" w:hanging="360"/>
+      </w:pPr>
+      <w:rPr>
+        <w:rFonts w:ascii="Wingdings" w:hAnsi="Wingdings" w:hint="default"/>
+        <w:sz w:val="20"/>
+      </w:rPr>
+    </w:lvl>
+    <w:lvl w:ilvl="8" w:tentative="1">
+      <w:start w:val="1"/>
+      <w:numFmt w:val="bullet"/>
+      <w:lvlText w:val=""/>
+      <w:lvlJc w:val="left"/>
+      <w:pPr>
+        <w:tabs>
+          <w:tab w:val="num" w:pos="6480"/>
+        </w:tabs>
+        <w:ind w:left="6480" w:hanging="360"/>
+      </w:pPr>
+      <w:rPr>
+        <w:rFonts w:ascii="Wingdings" w:hAnsi="Wingdings" w:hint="default"/>
+        <w:sz w:val="20"/>
+      </w:rPr>
+    </w:lvl>
+  </w:abstractNum>
+  <w:abstractNum w:abstractNumId="24" w15:restartNumberingAfterBreak="0">
     <w:nsid w:val="6E8C2DE1"/>
     <w:multiLevelType w:val="hybridMultilevel"/>
     <w:tmpl w:val="FFFFFFFF"/>
@@ -3541,7 +4899,7 @@
       </w:rPr>
     </w:lvl>
   </w:abstractNum>
-  <w:abstractNum w:abstractNumId="16" w15:restartNumberingAfterBreak="0">
+  <w:abstractNum w:abstractNumId="25" w15:restartNumberingAfterBreak="0">
     <w:nsid w:val="72045471"/>
     <w:multiLevelType w:val="multilevel"/>
     <w:tmpl w:val="7E10C146"/>
@@ -3690,7 +5048,156 @@
       </w:rPr>
     </w:lvl>
   </w:abstractNum>
-  <w:abstractNum w:abstractNumId="17" w15:restartNumberingAfterBreak="0">
+  <w:abstractNum w:abstractNumId="26" w15:restartNumberingAfterBreak="0">
+    <w:nsid w:val="732070D2"/>
+    <w:multiLevelType w:val="multilevel"/>
+    <w:tmpl w:val="E806ED94"/>
+    <w:lvl w:ilvl="0">
+      <w:start w:val="1"/>
+      <w:numFmt w:val="bullet"/>
+      <w:lvlText w:val=""/>
+      <w:lvlJc w:val="left"/>
+      <w:pPr>
+        <w:tabs>
+          <w:tab w:val="num" w:pos="720"/>
+        </w:tabs>
+        <w:ind w:left="720" w:hanging="360"/>
+      </w:pPr>
+      <w:rPr>
+        <w:rFonts w:ascii="Symbol" w:hAnsi="Symbol" w:hint="default"/>
+        <w:sz w:val="20"/>
+      </w:rPr>
+    </w:lvl>
+    <w:lvl w:ilvl="1" w:tentative="1">
+      <w:start w:val="1"/>
+      <w:numFmt w:val="bullet"/>
+      <w:lvlText w:val="o"/>
+      <w:lvlJc w:val="left"/>
+      <w:pPr>
+        <w:tabs>
+          <w:tab w:val="num" w:pos="1440"/>
+        </w:tabs>
+        <w:ind w:left="1440" w:hanging="360"/>
+      </w:pPr>
+      <w:rPr>
+        <w:rFonts w:ascii="Courier New" w:hAnsi="Courier New" w:hint="default"/>
+        <w:sz w:val="20"/>
+      </w:rPr>
+    </w:lvl>
+    <w:lvl w:ilvl="2" w:tentative="1">
+      <w:start w:val="1"/>
+      <w:numFmt w:val="bullet"/>
+      <w:lvlText w:val=""/>
+      <w:lvlJc w:val="left"/>
+      <w:pPr>
+        <w:tabs>
+          <w:tab w:val="num" w:pos="2160"/>
+        </w:tabs>
+        <w:ind w:left="2160" w:hanging="360"/>
+      </w:pPr>
+      <w:rPr>
+        <w:rFonts w:ascii="Wingdings" w:hAnsi="Wingdings" w:hint="default"/>
+        <w:sz w:val="20"/>
+      </w:rPr>
+    </w:lvl>
+    <w:lvl w:ilvl="3" w:tentative="1">
+      <w:start w:val="1"/>
+      <w:numFmt w:val="bullet"/>
+      <w:lvlText w:val=""/>
+      <w:lvlJc w:val="left"/>
+      <w:pPr>
+        <w:tabs>
+          <w:tab w:val="num" w:pos="2880"/>
+        </w:tabs>
+        <w:ind w:left="2880" w:hanging="360"/>
+      </w:pPr>
+      <w:rPr>
+        <w:rFonts w:ascii="Wingdings" w:hAnsi="Wingdings" w:hint="default"/>
+        <w:sz w:val="20"/>
+      </w:rPr>
+    </w:lvl>
+    <w:lvl w:ilvl="4" w:tentative="1">
+      <w:start w:val="1"/>
+      <w:numFmt w:val="bullet"/>
+      <w:lvlText w:val=""/>
+      <w:lvlJc w:val="left"/>
+      <w:pPr>
+        <w:tabs>
+          <w:tab w:val="num" w:pos="3600"/>
+        </w:tabs>
+        <w:ind w:left="3600" w:hanging="360"/>
+      </w:pPr>
+      <w:rPr>
+        <w:rFonts w:ascii="Wingdings" w:hAnsi="Wingdings" w:hint="default"/>
+        <w:sz w:val="20"/>
+      </w:rPr>
+    </w:lvl>
+    <w:lvl w:ilvl="5" w:tentative="1">
+      <w:start w:val="1"/>
+      <w:numFmt w:val="bullet"/>
+      <w:lvlText w:val=""/>
+      <w:lvlJc w:val="left"/>
+      <w:pPr>
+        <w:tabs>
+          <w:tab w:val="num" w:pos="4320"/>
+        </w:tabs>
+        <w:ind w:left="4320" w:hanging="360"/>
+      </w:pPr>
+      <w:rPr>
+        <w:rFonts w:ascii="Wingdings" w:hAnsi="Wingdings" w:hint="default"/>
+        <w:sz w:val="20"/>
+      </w:rPr>
+    </w:lvl>
+    <w:lvl w:ilvl="6" w:tentative="1">
+      <w:start w:val="1"/>
+      <w:numFmt w:val="bullet"/>
+      <w:lvlText w:val=""/>
+      <w:lvlJc w:val="left"/>
+      <w:pPr>
+        <w:tabs>
+          <w:tab w:val="num" w:pos="5040"/>
+        </w:tabs>
+        <w:ind w:left="5040" w:hanging="360"/>
+      </w:pPr>
+      <w:rPr>
+        <w:rFonts w:ascii="Wingdings" w:hAnsi="Wingdings" w:hint="default"/>
+        <w:sz w:val="20"/>
+      </w:rPr>
+    </w:lvl>
+    <w:lvl w:ilvl="7" w:tentative="1">
+      <w:start w:val="1"/>
+      <w:numFmt w:val="bullet"/>
+      <w:lvlText w:val=""/>
+      <w:lvlJc w:val="left"/>
+      <w:pPr>
+        <w:tabs>
+          <w:tab w:val="num" w:pos="5760"/>
+        </w:tabs>
+        <w:ind w:left="5760" w:hanging="360"/>
+      </w:pPr>
+      <w:rPr>
+        <w:rFonts w:ascii="Wingdings" w:hAnsi="Wingdings" w:hint="default"/>
+        <w:sz w:val="20"/>
+      </w:rPr>
+    </w:lvl>
+    <w:lvl w:ilvl="8" w:tentative="1">
+      <w:start w:val="1"/>
+      <w:numFmt w:val="bullet"/>
+      <w:lvlText w:val=""/>
+      <w:lvlJc w:val="left"/>
+      <w:pPr>
+        <w:tabs>
+          <w:tab w:val="num" w:pos="6480"/>
+        </w:tabs>
+        <w:ind w:left="6480" w:hanging="360"/>
+      </w:pPr>
+      <w:rPr>
+        <w:rFonts w:ascii="Wingdings" w:hAnsi="Wingdings" w:hint="default"/>
+        <w:sz w:val="20"/>
+      </w:rPr>
+    </w:lvl>
+  </w:abstractNum>
+  <w:abstractNum w:abstractNumId="27" w15:restartNumberingAfterBreak="0">
     <w:nsid w:val="7E4F7F7F"/>
     <w:multiLevelType w:val="multilevel"/>
     <w:tmpl w:val="00F890DA"/>
@@ -3840,58 +5347,88 @@
     </w:lvl>
   </w:abstractNum>
   <w:num w:numId="1" w16cid:durableId="1906719647">
-    <w:abstractNumId w:val="8"/>
+    <w:abstractNumId w:val="10"/>
   </w:num>
   <w:num w:numId="2" w16cid:durableId="808279072">
     <w:abstractNumId w:val="2"/>
   </w:num>
   <w:num w:numId="3" w16cid:durableId="342123804">
-    <w:abstractNumId w:val="16"/>
+    <w:abstractNumId w:val="25"/>
   </w:num>
   <w:num w:numId="4" w16cid:durableId="177818794">
-    <w:abstractNumId w:val="11"/>
+    <w:abstractNumId w:val="15"/>
   </w:num>
   <w:num w:numId="5" w16cid:durableId="239684257">
+    <w:abstractNumId w:val="21"/>
+  </w:num>
+  <w:num w:numId="6" w16cid:durableId="1356954988">
+    <w:abstractNumId w:val="17"/>
+  </w:num>
+  <w:num w:numId="7" w16cid:durableId="1828016678">
+    <w:abstractNumId w:val="24"/>
+  </w:num>
+  <w:num w:numId="8" w16cid:durableId="1125346539">
     <w:abstractNumId w:val="13"/>
   </w:num>
-  <w:num w:numId="6" w16cid:durableId="1356954988">
-    <w:abstractNumId w:val="12"/>
-  </w:num>
-  <w:num w:numId="7" w16cid:durableId="1828016678">
-    <w:abstractNumId w:val="15"/>
-  </w:num>
-  <w:num w:numId="8" w16cid:durableId="1125346539">
-    <w:abstractNumId w:val="10"/>
-  </w:num>
   <w:num w:numId="9" w16cid:durableId="978539116">
-    <w:abstractNumId w:val="4"/>
+    <w:abstractNumId w:val="5"/>
   </w:num>
   <w:num w:numId="10" w16cid:durableId="988823829">
-    <w:abstractNumId w:val="9"/>
+    <w:abstractNumId w:val="12"/>
   </w:num>
   <w:num w:numId="11" w16cid:durableId="2088648031">
     <w:abstractNumId w:val="3"/>
   </w:num>
   <w:num w:numId="12" w16cid:durableId="1683238355">
-    <w:abstractNumId w:val="5"/>
+    <w:abstractNumId w:val="6"/>
   </w:num>
   <w:num w:numId="13" w16cid:durableId="349769764">
-    <w:abstractNumId w:val="7"/>
+    <w:abstractNumId w:val="8"/>
   </w:num>
   <w:num w:numId="14" w16cid:durableId="1003439281">
-    <w:abstractNumId w:val="14"/>
+    <w:abstractNumId w:val="22"/>
   </w:num>
   <w:num w:numId="15" w16cid:durableId="860044445">
     <w:abstractNumId w:val="1"/>
   </w:num>
   <w:num w:numId="16" w16cid:durableId="831876243">
-    <w:abstractNumId w:val="6"/>
+    <w:abstractNumId w:val="7"/>
   </w:num>
   <w:num w:numId="17" w16cid:durableId="319776821">
     <w:abstractNumId w:val="0"/>
   </w:num>
   <w:num w:numId="18" w16cid:durableId="1227257241">
-    <w:abstractNumId w:val="17"/>
+    <w:abstractNumId w:val="27"/>
+  </w:num>
+  <w:num w:numId="19" w16cid:durableId="1960143883">
+    <w:abstractNumId w:val="19"/>
+  </w:num>
+  <w:num w:numId="20" w16cid:durableId="1330861746">
+    <w:abstractNumId w:val="11"/>
+  </w:num>
+  <w:num w:numId="21" w16cid:durableId="518087948">
+    <w:abstractNumId w:val="9"/>
+  </w:num>
+  <w:num w:numId="22" w16cid:durableId="1133331900">
+    <w:abstractNumId w:val="18"/>
+  </w:num>
+  <w:num w:numId="23" w16cid:durableId="2091809370">
+    <w:abstractNumId w:val="26"/>
+  </w:num>
+  <w:num w:numId="24" w16cid:durableId="2012874877">
+    <w:abstractNumId w:val="4"/>
+  </w:num>
+  <w:num w:numId="25" w16cid:durableId="2115784940">
+    <w:abstractNumId w:val="20"/>
+  </w:num>
+  <w:num w:numId="26" w16cid:durableId="417023869">
+    <w:abstractNumId w:val="16"/>
+  </w:num>
+  <w:num w:numId="27" w16cid:durableId="2052799040">
+    <w:abstractNumId w:val="14"/>
+  </w:num>
+  <w:num w:numId="28" w16cid:durableId="719670678">
+    <w:abstractNumId w:val="23"/>
   </w:num>
 </w:numbering>
 </file>

</xml_diff>